<commit_message>
Tracing Commit of B1
</commit_message>
<xml_diff>
--- a/A4 Resources 2022/Asg 4 Guidance .docx
+++ b/A4 Resources 2022/Asg 4 Guidance .docx
@@ -10,13 +10,23 @@
           <w:lang w:val="en-US"/>
         </w:rPr>
       </w:pPr>
+      <w:proofErr w:type="spellStart"/>
       <w:r>
         <w:rPr>
           <w:sz w:val="28"/>
           <w:szCs w:val="28"/>
           <w:lang w:val="en-US"/>
         </w:rPr>
-        <w:t>Asg 4 Guidance</w:t>
+        <w:t>Asg</w:t>
+      </w:r>
+      <w:proofErr w:type="spellEnd"/>
+      <w:r>
+        <w:rPr>
+          <w:sz w:val="28"/>
+          <w:szCs w:val="28"/>
+          <w:lang w:val="en-US"/>
+        </w:rPr>
+        <w:t xml:space="preserve"> 4 Guidance</w:t>
       </w:r>
     </w:p>
     <w:p>
@@ -75,7 +85,21 @@
         <w:rPr>
           <w:lang w:val="en-US"/>
         </w:rPr>
-        <w:t>Point of Failure: At line XX in main, &lt;varY&gt; is incorrect.</w:t>
+        <w:t>Point of Failure: At line XX in main, &lt;</w:t>
+      </w:r>
+      <w:proofErr w:type="spellStart"/>
+      <w:r>
+        <w:rPr>
+          <w:lang w:val="en-US"/>
+        </w:rPr>
+        <w:t>varY</w:t>
+      </w:r>
+      <w:proofErr w:type="spellEnd"/>
+      <w:r>
+        <w:rPr>
+          <w:lang w:val="en-US"/>
+        </w:rPr>
+        <w:t>&gt; is incorrect.</w:t>
       </w:r>
     </w:p>
     <w:p>
@@ -108,86 +132,2752 @@
         <w:rPr>
           <w:lang w:val="en-US"/>
         </w:rPr>
-        <w:t>T0: set a breakpoint at line XX, visually inspect varY value before output.</w:t>
-      </w:r>
-    </w:p>
-    <w:p>
-      <w:pPr>
-        <w:rPr>
-          <w:lang w:val="en-US"/>
-        </w:rPr>
-      </w:pPr>
-      <w:r>
-        <w:rPr>
-          <w:lang w:val="en-US"/>
-        </w:rPr>
-        <w:t>Result0: H0 false: varY is reported correctly.</w:t>
-      </w:r>
-    </w:p>
-    <w:p>
-      <w:pPr>
-        <w:rPr>
-          <w:lang w:val="en-US"/>
-        </w:rPr>
-      </w:pPr>
-    </w:p>
-    <w:p>
-      <w:pPr>
-        <w:rPr>
-          <w:lang w:val="en-US"/>
-        </w:rPr>
-      </w:pPr>
-      <w:r>
-        <w:rPr>
-          <w:lang w:val="en-US"/>
-        </w:rPr>
-        <w:t>H1: at line XY (some earlier line that affects the value of varY), varZ (some var used to affect varY) is incorrect.</w:t>
-      </w:r>
-    </w:p>
-    <w:p>
-      <w:pPr>
-        <w:rPr>
-          <w:lang w:val="en-US"/>
-        </w:rPr>
-      </w:pPr>
-      <w:r>
-        <w:rPr>
-          <w:lang w:val="en-US"/>
-        </w:rPr>
-        <w:t xml:space="preserve">T1: set a breakpoint at line XY, visually inspect varZ value </w:t>
-      </w:r>
-    </w:p>
-    <w:p>
-      <w:pPr>
-        <w:rPr>
-          <w:lang w:val="en-US"/>
-        </w:rPr>
-      </w:pPr>
-      <w:r>
-        <w:rPr>
-          <w:lang w:val="en-US"/>
-        </w:rPr>
-        <w:t>Result1: H1 true: varZ is incorrect</w:t>
-      </w:r>
-    </w:p>
-    <w:p>
-      <w:pPr>
-        <w:rPr>
-          <w:lang w:val="en-US"/>
-        </w:rPr>
-      </w:pPr>
-    </w:p>
-    <w:p>
-      <w:pPr>
-        <w:rPr>
-          <w:lang w:val="en-US"/>
-        </w:rPr>
-      </w:pPr>
-      <w:r>
-        <w:rPr>
-          <w:lang w:val="en-US"/>
-        </w:rPr>
-        <w:t>(H0 etc represent your hypotheses (or guesses) and T0 etc represent the test (or check) you make to validate or falsify your hypotheses)</w:t>
+        <w:t xml:space="preserve">T0: set a breakpoint at line XX, visually inspect </w:t>
+      </w:r>
+      <w:proofErr w:type="spellStart"/>
+      <w:r>
+        <w:rPr>
+          <w:lang w:val="en-US"/>
+        </w:rPr>
+        <w:t>varY</w:t>
+      </w:r>
+      <w:proofErr w:type="spellEnd"/>
+      <w:r>
+        <w:rPr>
+          <w:lang w:val="en-US"/>
+        </w:rPr>
+        <w:t xml:space="preserve"> value before output.</w:t>
+      </w:r>
+    </w:p>
+    <w:p>
+      <w:pPr>
+        <w:rPr>
+          <w:lang w:val="en-US"/>
+        </w:rPr>
+      </w:pPr>
+      <w:r>
+        <w:rPr>
+          <w:lang w:val="en-US"/>
+        </w:rPr>
+        <w:t xml:space="preserve">Result0: H0 false: </w:t>
+      </w:r>
+      <w:proofErr w:type="spellStart"/>
+      <w:r>
+        <w:rPr>
+          <w:lang w:val="en-US"/>
+        </w:rPr>
+        <w:t>varY</w:t>
+      </w:r>
+      <w:proofErr w:type="spellEnd"/>
+      <w:r>
+        <w:rPr>
+          <w:lang w:val="en-US"/>
+        </w:rPr>
+        <w:t xml:space="preserve"> is reported correctly.</w:t>
+      </w:r>
+    </w:p>
+    <w:p>
+      <w:pPr>
+        <w:rPr>
+          <w:lang w:val="en-US"/>
+        </w:rPr>
+      </w:pPr>
+    </w:p>
+    <w:p>
+      <w:pPr>
+        <w:rPr>
+          <w:lang w:val="en-US"/>
+        </w:rPr>
+      </w:pPr>
+      <w:r>
+        <w:rPr>
+          <w:lang w:val="en-US"/>
+        </w:rPr>
+        <w:t xml:space="preserve">H1: at line XY (some earlier line that affects the value of </w:t>
+      </w:r>
+      <w:proofErr w:type="spellStart"/>
+      <w:r>
+        <w:rPr>
+          <w:lang w:val="en-US"/>
+        </w:rPr>
+        <w:t>varY</w:t>
+      </w:r>
+      <w:proofErr w:type="spellEnd"/>
+      <w:r>
+        <w:rPr>
+          <w:lang w:val="en-US"/>
+        </w:rPr>
+        <w:t xml:space="preserve">), </w:t>
+      </w:r>
+      <w:proofErr w:type="spellStart"/>
+      <w:r>
+        <w:rPr>
+          <w:lang w:val="en-US"/>
+        </w:rPr>
+        <w:t>varZ</w:t>
+      </w:r>
+      <w:proofErr w:type="spellEnd"/>
+      <w:r>
+        <w:rPr>
+          <w:lang w:val="en-US"/>
+        </w:rPr>
+        <w:t xml:space="preserve"> (some var used to affect </w:t>
+      </w:r>
+      <w:proofErr w:type="spellStart"/>
+      <w:r>
+        <w:rPr>
+          <w:lang w:val="en-US"/>
+        </w:rPr>
+        <w:t>varY</w:t>
+      </w:r>
+      <w:proofErr w:type="spellEnd"/>
+      <w:r>
+        <w:rPr>
+          <w:lang w:val="en-US"/>
+        </w:rPr>
+        <w:t>) is incorrect.</w:t>
+      </w:r>
+    </w:p>
+    <w:p>
+      <w:pPr>
+        <w:rPr>
+          <w:lang w:val="en-US"/>
+        </w:rPr>
+      </w:pPr>
+      <w:r>
+        <w:rPr>
+          <w:lang w:val="en-US"/>
+        </w:rPr>
+        <w:t xml:space="preserve">T1: set a breakpoint at line XY, visually inspect </w:t>
+      </w:r>
+      <w:proofErr w:type="spellStart"/>
+      <w:r>
+        <w:rPr>
+          <w:lang w:val="en-US"/>
+        </w:rPr>
+        <w:t>varZ</w:t>
+      </w:r>
+      <w:proofErr w:type="spellEnd"/>
+      <w:r>
+        <w:rPr>
+          <w:lang w:val="en-US"/>
+        </w:rPr>
+        <w:t xml:space="preserve"> value </w:t>
+      </w:r>
+    </w:p>
+    <w:p>
+      <w:pPr>
+        <w:rPr>
+          <w:lang w:val="en-US"/>
+        </w:rPr>
+      </w:pPr>
+      <w:r>
+        <w:rPr>
+          <w:lang w:val="en-US"/>
+        </w:rPr>
+        <w:t xml:space="preserve">Result1: H1 true: </w:t>
+      </w:r>
+      <w:proofErr w:type="spellStart"/>
+      <w:r>
+        <w:rPr>
+          <w:lang w:val="en-US"/>
+        </w:rPr>
+        <w:t>varZ</w:t>
+      </w:r>
+      <w:proofErr w:type="spellEnd"/>
+      <w:r>
+        <w:rPr>
+          <w:lang w:val="en-US"/>
+        </w:rPr>
+        <w:t xml:space="preserve"> is incorrect</w:t>
+      </w:r>
+    </w:p>
+    <w:p>
+      <w:pPr>
+        <w:rPr>
+          <w:lang w:val="en-US"/>
+        </w:rPr>
+      </w:pPr>
+      <w:r>
+        <w:rPr>
+          <w:lang w:val="en-US"/>
+        </w:rPr>
+        <w:t>//////////</w:t>
+      </w:r>
+    </w:p>
+    <w:p>
+      <w:pPr>
+        <w:rPr>
+          <w:lang w:val="en-US"/>
+        </w:rPr>
+      </w:pPr>
+      <w:r>
+        <w:rPr>
+          <w:lang w:val="en-US"/>
+        </w:rPr>
+        <w:t>You should record each debug log in this form:</w:t>
+      </w:r>
+    </w:p>
+    <w:p>
+      <w:pPr>
+        <w:rPr>
+          <w:lang w:val="en-US"/>
+        </w:rPr>
+      </w:pPr>
+      <w:r>
+        <w:rPr>
+          <w:lang w:val="en-US"/>
+        </w:rPr>
+        <w:t xml:space="preserve">Bug </w:t>
+      </w:r>
+      <w:r>
+        <w:rPr>
+          <w:lang w:val="en-US"/>
+        </w:rPr>
+        <w:t>1</w:t>
+      </w:r>
+    </w:p>
+    <w:p>
+      <w:pPr>
+        <w:rPr>
+          <w:lang w:val="en-US"/>
+        </w:rPr>
+      </w:pPr>
+      <w:r>
+        <w:rPr>
+          <w:lang w:val="en-US"/>
+        </w:rPr>
+        <w:t>Point of Failure:</w:t>
+      </w:r>
+      <w:r>
+        <w:rPr>
+          <w:lang w:val="en-US"/>
+        </w:rPr>
+        <w:t xml:space="preserve"> Potential error</w:t>
+      </w:r>
+      <w:r>
+        <w:rPr>
+          <w:lang w:val="en-US"/>
+        </w:rPr>
+        <w:t xml:space="preserve"> </w:t>
+      </w:r>
+      <w:r>
+        <w:rPr>
+          <w:lang w:val="en-US"/>
+        </w:rPr>
+        <w:t>a</w:t>
+      </w:r>
+      <w:r>
+        <w:rPr>
+          <w:lang w:val="en-US"/>
+        </w:rPr>
+        <w:t xml:space="preserve">t line </w:t>
+      </w:r>
+      <w:r>
+        <w:rPr>
+          <w:lang w:val="en-US"/>
+        </w:rPr>
+        <w:t xml:space="preserve">226 </w:t>
+      </w:r>
+      <w:r>
+        <w:rPr>
+          <w:lang w:val="en-US"/>
+        </w:rPr>
+        <w:t xml:space="preserve">in </w:t>
+      </w:r>
+      <w:r>
+        <w:rPr>
+          <w:lang w:val="en-US"/>
+        </w:rPr>
+        <w:t>Library.java</w:t>
+      </w:r>
+      <w:r>
+        <w:rPr>
+          <w:lang w:val="en-US"/>
+        </w:rPr>
+        <w:t xml:space="preserve">, </w:t>
+      </w:r>
+      <w:r>
+        <w:rPr>
+          <w:lang w:val="en-US"/>
+        </w:rPr>
+        <w:t xml:space="preserve">Variable </w:t>
+      </w:r>
+      <w:proofErr w:type="spellStart"/>
+      <w:r>
+        <w:rPr>
+          <w:lang w:val="en-US"/>
+        </w:rPr>
+        <w:t>currentLoan.discharge</w:t>
+      </w:r>
+      <w:proofErr w:type="spellEnd"/>
+      <w:r>
+        <w:rPr>
+          <w:lang w:val="en-US"/>
+        </w:rPr>
+        <w:t>(</w:t>
+      </w:r>
+      <w:proofErr w:type="spellStart"/>
+      <w:r>
+        <w:rPr>
+          <w:lang w:val="en-US"/>
+        </w:rPr>
+        <w:t>isDamaged</w:t>
+      </w:r>
+      <w:proofErr w:type="spellEnd"/>
+      <w:r>
+        <w:rPr>
+          <w:lang w:val="en-US"/>
+        </w:rPr>
+        <w:t>)</w:t>
+      </w:r>
+      <w:r>
+        <w:rPr>
+          <w:lang w:val="en-US"/>
+        </w:rPr>
+        <w:t xml:space="preserve"> is incorrect.</w:t>
+      </w:r>
+      <w:r>
+        <w:rPr>
+          <w:lang w:val="en-US"/>
+        </w:rPr>
+        <w:t xml:space="preserve"> </w:t>
+      </w:r>
+      <w:r>
+        <w:rPr>
+          <w:lang w:val="en-US"/>
+        </w:rPr>
+        <w:t>Removed line.</w:t>
+      </w:r>
+    </w:p>
+    <w:p>
+      <w:pPr>
+        <w:rPr>
+          <w:lang w:val="en-US"/>
+        </w:rPr>
+      </w:pPr>
+      <w:r>
+        <w:rPr>
+          <w:lang w:val="en-US"/>
+        </w:rPr>
+        <w:t xml:space="preserve">H0: </w:t>
+      </w:r>
+      <w:proofErr w:type="spellStart"/>
+      <w:r>
+        <w:rPr>
+          <w:lang w:val="en-US"/>
+        </w:rPr>
+        <w:t>currentLoan.discharge</w:t>
+      </w:r>
+      <w:proofErr w:type="spellEnd"/>
+      <w:r>
+        <w:rPr>
+          <w:lang w:val="en-US"/>
+        </w:rPr>
+        <w:t>(</w:t>
+      </w:r>
+      <w:proofErr w:type="spellStart"/>
+      <w:r>
+        <w:rPr>
+          <w:lang w:val="en-US"/>
+        </w:rPr>
+        <w:t>isDamaged</w:t>
+      </w:r>
+      <w:proofErr w:type="spellEnd"/>
+      <w:r>
+        <w:rPr>
+          <w:lang w:val="en-US"/>
+        </w:rPr>
+        <w:t>)</w:t>
+      </w:r>
+      <w:r>
+        <w:rPr>
+          <w:lang w:val="en-US"/>
+        </w:rPr>
+        <w:t xml:space="preserve"> is reported incorrectly</w:t>
+      </w:r>
+    </w:p>
+    <w:p>
+      <w:pPr>
+        <w:rPr>
+          <w:lang w:val="en-US"/>
+        </w:rPr>
+      </w:pPr>
+      <w:r>
+        <w:rPr>
+          <w:lang w:val="en-US"/>
+        </w:rPr>
+        <w:drawing>
+          <wp:inline distT="0" distB="0" distL="0" distR="0" wp14:anchorId="322B5D13" wp14:editId="449E6364">
+            <wp:extent cx="5010849" cy="2276793"/>
+            <wp:effectExtent l="0" t="0" r="0" b="9525"/>
+            <wp:docPr id="1" name="Picture 1" descr="Text&#10;&#10;Description automatically generated"/>
+            <wp:cNvGraphicFramePr>
+              <a:graphicFrameLocks xmlns:a="http://schemas.openxmlformats.org/drawingml/2006/main" noChangeAspect="1"/>
+            </wp:cNvGraphicFramePr>
+            <a:graphic xmlns:a="http://schemas.openxmlformats.org/drawingml/2006/main">
+              <a:graphicData uri="http://schemas.openxmlformats.org/drawingml/2006/picture">
+                <pic:pic xmlns:pic="http://schemas.openxmlformats.org/drawingml/2006/picture">
+                  <pic:nvPicPr>
+                    <pic:cNvPr id="1" name="Picture 1" descr="Text&#10;&#10;Description automatically generated"/>
+                    <pic:cNvPicPr/>
+                  </pic:nvPicPr>
+                  <pic:blipFill>
+                    <a:blip r:embed="rId5"/>
+                    <a:stretch>
+                      <a:fillRect/>
+                    </a:stretch>
+                  </pic:blipFill>
+                  <pic:spPr>
+                    <a:xfrm>
+                      <a:off x="0" y="0"/>
+                      <a:ext cx="5010849" cy="2276793"/>
+                    </a:xfrm>
+                    <a:prstGeom prst="rect">
+                      <a:avLst/>
+                    </a:prstGeom>
+                  </pic:spPr>
+                </pic:pic>
+              </a:graphicData>
+            </a:graphic>
+          </wp:inline>
+        </w:drawing>
+      </w:r>
+    </w:p>
+    <w:p>
+      <w:pPr>
+        <w:rPr>
+          <w:lang w:val="en-US"/>
+        </w:rPr>
+      </w:pPr>
+      <w:r>
+        <w:rPr>
+          <w:lang w:val="en-US"/>
+        </w:rPr>
+        <w:lastRenderedPageBreak/>
+        <w:t xml:space="preserve">T0: </w:t>
+      </w:r>
+      <w:r>
+        <w:rPr>
+          <w:lang w:val="en-US"/>
+        </w:rPr>
+        <w:t xml:space="preserve">Variable </w:t>
+      </w:r>
+      <w:r>
+        <w:rPr>
+          <w:lang w:val="en-US"/>
+        </w:rPr>
+        <w:t xml:space="preserve">may </w:t>
+      </w:r>
+      <w:r>
+        <w:rPr>
+          <w:lang w:val="en-US"/>
+        </w:rPr>
+        <w:t>return</w:t>
+      </w:r>
+      <w:r>
+        <w:rPr>
+          <w:lang w:val="en-US"/>
+        </w:rPr>
+        <w:t xml:space="preserve"> </w:t>
+      </w:r>
+      <w:r>
+        <w:rPr>
+          <w:lang w:val="en-US"/>
+        </w:rPr>
+        <w:t xml:space="preserve">the item is damaged even if it isn’t. Variable will be </w:t>
+      </w:r>
+      <w:proofErr w:type="gramStart"/>
+      <w:r>
+        <w:rPr>
+          <w:lang w:val="en-US"/>
+        </w:rPr>
+        <w:t>removed</w:t>
+      </w:r>
+      <w:proofErr w:type="gramEnd"/>
+      <w:r>
+        <w:rPr>
+          <w:lang w:val="en-US"/>
+        </w:rPr>
+        <w:t xml:space="preserve"> and program will be tested for results.</w:t>
+      </w:r>
+    </w:p>
+    <w:p>
+      <w:pPr>
+        <w:rPr>
+          <w:lang w:val="en-US"/>
+        </w:rPr>
+      </w:pPr>
+      <w:r>
+        <w:rPr>
+          <w:lang w:val="en-US"/>
+        </w:rPr>
+        <w:t xml:space="preserve">Result0: H0 false: </w:t>
+      </w:r>
+      <w:r>
+        <w:rPr>
+          <w:lang w:val="en-US"/>
+        </w:rPr>
+        <w:t>the variable</w:t>
+      </w:r>
+      <w:r>
+        <w:rPr>
+          <w:lang w:val="en-US"/>
+        </w:rPr>
+        <w:t xml:space="preserve"> is reported correctly</w:t>
+      </w:r>
+      <w:r>
+        <w:rPr>
+          <w:lang w:val="en-US"/>
+        </w:rPr>
+        <w:t>, other methods may be interrupting correct output</w:t>
+      </w:r>
+      <w:r>
+        <w:rPr>
+          <w:lang w:val="en-US"/>
+        </w:rPr>
+        <w:t xml:space="preserve"> a potential file that should be investigated should be the patron file</w:t>
+      </w:r>
+      <w:r>
+        <w:rPr>
+          <w:lang w:val="en-US"/>
+        </w:rPr>
+        <w:t>, further errors occurred during running of program</w:t>
+      </w:r>
+      <w:r>
+        <w:rPr>
+          <w:lang w:val="en-US"/>
+        </w:rPr>
+        <w:t xml:space="preserve"> from H0</w:t>
+      </w:r>
+      <w:r>
+        <w:rPr>
+          <w:lang w:val="en-US"/>
+        </w:rPr>
+        <w:t>.</w:t>
+      </w:r>
+      <w:r>
+        <w:rPr>
+          <w:lang w:val="en-US"/>
+        </w:rPr>
+        <w:t xml:space="preserve"> Item 3 is constantly in loan state and cannot be borrowed. Library file is not the source of infected code.</w:t>
+      </w:r>
+      <w:r>
+        <w:rPr>
+          <w:lang w:val="en-US"/>
+        </w:rPr>
+        <w:t xml:space="preserve"> Restoring Library.java file to original state.</w:t>
+      </w:r>
+    </w:p>
+    <w:p>
+      <w:pPr>
+        <w:rPr>
+          <w:noProof/>
+        </w:rPr>
+      </w:pPr>
+      <w:r>
+        <w:rPr>
+          <w:lang w:val="en-US"/>
+        </w:rPr>
+        <w:drawing>
+          <wp:inline distT="0" distB="0" distL="0" distR="0" wp14:anchorId="3098F9F1" wp14:editId="7926ABFA">
+            <wp:extent cx="2114550" cy="2330999"/>
+            <wp:effectExtent l="0" t="0" r="0" b="0"/>
+            <wp:docPr id="2" name="Picture 2" descr="Text&#10;&#10;Description automatically generated"/>
+            <wp:cNvGraphicFramePr>
+              <a:graphicFrameLocks xmlns:a="http://schemas.openxmlformats.org/drawingml/2006/main" noChangeAspect="1"/>
+            </wp:cNvGraphicFramePr>
+            <a:graphic xmlns:a="http://schemas.openxmlformats.org/drawingml/2006/main">
+              <a:graphicData uri="http://schemas.openxmlformats.org/drawingml/2006/picture">
+                <pic:pic xmlns:pic="http://schemas.openxmlformats.org/drawingml/2006/picture">
+                  <pic:nvPicPr>
+                    <pic:cNvPr id="2" name="Picture 2" descr="Text&#10;&#10;Description automatically generated"/>
+                    <pic:cNvPicPr/>
+                  </pic:nvPicPr>
+                  <pic:blipFill>
+                    <a:blip r:embed="rId6"/>
+                    <a:stretch>
+                      <a:fillRect/>
+                    </a:stretch>
+                  </pic:blipFill>
+                  <pic:spPr>
+                    <a:xfrm>
+                      <a:off x="0" y="0"/>
+                      <a:ext cx="2129618" cy="2347610"/>
+                    </a:xfrm>
+                    <a:prstGeom prst="rect">
+                      <a:avLst/>
+                    </a:prstGeom>
+                  </pic:spPr>
+                </pic:pic>
+              </a:graphicData>
+            </a:graphic>
+          </wp:inline>
+        </w:drawing>
+      </w:r>
+      <w:r>
+        <w:rPr>
+          <w:noProof/>
+        </w:rPr>
+        <w:t xml:space="preserve"> </w:t>
+      </w:r>
+    </w:p>
+    <w:p>
+      <w:pPr>
+        <w:rPr>
+          <w:noProof/>
+        </w:rPr>
+      </w:pPr>
+      <w:r>
+        <w:rPr>
+          <w:lang w:val="en-US"/>
+        </w:rPr>
+        <w:drawing>
+          <wp:inline distT="0" distB="0" distL="0" distR="0" wp14:anchorId="4FBDBCC8" wp14:editId="3D002683">
+            <wp:extent cx="1676634" cy="762106"/>
+            <wp:effectExtent l="0" t="0" r="0" b="0"/>
+            <wp:docPr id="3" name="Picture 3" descr="Text&#10;&#10;Description automatically generated"/>
+            <wp:cNvGraphicFramePr>
+              <a:graphicFrameLocks xmlns:a="http://schemas.openxmlformats.org/drawingml/2006/main" noChangeAspect="1"/>
+            </wp:cNvGraphicFramePr>
+            <a:graphic xmlns:a="http://schemas.openxmlformats.org/drawingml/2006/main">
+              <a:graphicData uri="http://schemas.openxmlformats.org/drawingml/2006/picture">
+                <pic:pic xmlns:pic="http://schemas.openxmlformats.org/drawingml/2006/picture">
+                  <pic:nvPicPr>
+                    <pic:cNvPr id="3" name="Picture 3" descr="Text&#10;&#10;Description automatically generated"/>
+                    <pic:cNvPicPr/>
+                  </pic:nvPicPr>
+                  <pic:blipFill>
+                    <a:blip r:embed="rId7"/>
+                    <a:stretch>
+                      <a:fillRect/>
+                    </a:stretch>
+                  </pic:blipFill>
+                  <pic:spPr>
+                    <a:xfrm>
+                      <a:off x="0" y="0"/>
+                      <a:ext cx="1676634" cy="762106"/>
+                    </a:xfrm>
+                    <a:prstGeom prst="rect">
+                      <a:avLst/>
+                    </a:prstGeom>
+                  </pic:spPr>
+                </pic:pic>
+              </a:graphicData>
+            </a:graphic>
+          </wp:inline>
+        </w:drawing>
+      </w:r>
+    </w:p>
+    <w:p>
+      <w:pPr>
+        <w:rPr>
+          <w:noProof/>
+        </w:rPr>
+      </w:pPr>
+      <w:r>
+        <w:rPr>
+          <w:noProof/>
+        </w:rPr>
+        <w:t xml:space="preserve"> </w:t>
+      </w:r>
+      <w:r>
+        <w:rPr>
+          <w:noProof/>
+        </w:rPr>
+        <w:drawing>
+          <wp:inline distT="0" distB="0" distL="0" distR="0" wp14:anchorId="7BDC178E" wp14:editId="54EF850D">
+            <wp:extent cx="2376697" cy="3505200"/>
+            <wp:effectExtent l="0" t="0" r="5080" b="0"/>
+            <wp:docPr id="4" name="Picture 4" descr="Text&#10;&#10;Description automatically generated"/>
+            <wp:cNvGraphicFramePr>
+              <a:graphicFrameLocks xmlns:a="http://schemas.openxmlformats.org/drawingml/2006/main" noChangeAspect="1"/>
+            </wp:cNvGraphicFramePr>
+            <a:graphic xmlns:a="http://schemas.openxmlformats.org/drawingml/2006/main">
+              <a:graphicData uri="http://schemas.openxmlformats.org/drawingml/2006/picture">
+                <pic:pic xmlns:pic="http://schemas.openxmlformats.org/drawingml/2006/picture">
+                  <pic:nvPicPr>
+                    <pic:cNvPr id="4" name="Picture 4" descr="Text&#10;&#10;Description automatically generated"/>
+                    <pic:cNvPicPr/>
+                  </pic:nvPicPr>
+                  <pic:blipFill>
+                    <a:blip r:embed="rId8"/>
+                    <a:stretch>
+                      <a:fillRect/>
+                    </a:stretch>
+                  </pic:blipFill>
+                  <pic:spPr>
+                    <a:xfrm>
+                      <a:off x="0" y="0"/>
+                      <a:ext cx="2382175" cy="3513279"/>
+                    </a:xfrm>
+                    <a:prstGeom prst="rect">
+                      <a:avLst/>
+                    </a:prstGeom>
+                  </pic:spPr>
+                </pic:pic>
+              </a:graphicData>
+            </a:graphic>
+          </wp:inline>
+        </w:drawing>
+      </w:r>
+    </w:p>
+    <w:p>
+      <w:pPr>
+        <w:rPr>
+          <w:noProof/>
+        </w:rPr>
+      </w:pPr>
+      <w:r>
+        <w:rPr>
+          <w:noProof/>
+        </w:rPr>
+        <w:lastRenderedPageBreak/>
+        <w:t xml:space="preserve"> </w:t>
+      </w:r>
+      <w:r>
+        <w:rPr>
+          <w:noProof/>
+        </w:rPr>
+        <w:drawing>
+          <wp:inline distT="0" distB="0" distL="0" distR="0" wp14:anchorId="5287D10A" wp14:editId="3F6B5442">
+            <wp:extent cx="3191320" cy="2534004"/>
+            <wp:effectExtent l="0" t="0" r="0" b="0"/>
+            <wp:docPr id="5" name="Picture 5" descr="Text&#10;&#10;Description automatically generated"/>
+            <wp:cNvGraphicFramePr>
+              <a:graphicFrameLocks xmlns:a="http://schemas.openxmlformats.org/drawingml/2006/main" noChangeAspect="1"/>
+            </wp:cNvGraphicFramePr>
+            <a:graphic xmlns:a="http://schemas.openxmlformats.org/drawingml/2006/main">
+              <a:graphicData uri="http://schemas.openxmlformats.org/drawingml/2006/picture">
+                <pic:pic xmlns:pic="http://schemas.openxmlformats.org/drawingml/2006/picture">
+                  <pic:nvPicPr>
+                    <pic:cNvPr id="5" name="Picture 5" descr="Text&#10;&#10;Description automatically generated"/>
+                    <pic:cNvPicPr/>
+                  </pic:nvPicPr>
+                  <pic:blipFill>
+                    <a:blip r:embed="rId9"/>
+                    <a:stretch>
+                      <a:fillRect/>
+                    </a:stretch>
+                  </pic:blipFill>
+                  <pic:spPr>
+                    <a:xfrm>
+                      <a:off x="0" y="0"/>
+                      <a:ext cx="3191320" cy="2534004"/>
+                    </a:xfrm>
+                    <a:prstGeom prst="rect">
+                      <a:avLst/>
+                    </a:prstGeom>
+                  </pic:spPr>
+                </pic:pic>
+              </a:graphicData>
+            </a:graphic>
+          </wp:inline>
+        </w:drawing>
+      </w:r>
+    </w:p>
+    <w:p>
+      <w:pPr>
+        <w:rPr>
+          <w:lang w:val="en-US"/>
+        </w:rPr>
+      </w:pPr>
+      <w:r>
+        <w:rPr>
+          <w:lang w:val="en-US"/>
+        </w:rPr>
+        <w:t>Point of Failure:</w:t>
+      </w:r>
+      <w:r>
+        <w:rPr>
+          <w:lang w:val="en-US"/>
+        </w:rPr>
+        <w:t xml:space="preserve"> Potential error</w:t>
+      </w:r>
+      <w:r>
+        <w:rPr>
+          <w:lang w:val="en-US"/>
+        </w:rPr>
+        <w:t xml:space="preserve"> </w:t>
+      </w:r>
+      <w:r>
+        <w:rPr>
+          <w:lang w:val="en-US"/>
+        </w:rPr>
+        <w:t>a</w:t>
+      </w:r>
+      <w:r>
+        <w:rPr>
+          <w:lang w:val="en-US"/>
+        </w:rPr>
+        <w:t xml:space="preserve">t line </w:t>
+      </w:r>
+      <w:r>
+        <w:rPr>
+          <w:lang w:val="en-US"/>
+        </w:rPr>
+        <w:t xml:space="preserve">82 and 102 </w:t>
+      </w:r>
+      <w:r>
+        <w:rPr>
+          <w:lang w:val="en-US"/>
+        </w:rPr>
+        <w:t xml:space="preserve">in </w:t>
+      </w:r>
+      <w:r>
+        <w:rPr>
+          <w:lang w:val="en-US"/>
+        </w:rPr>
+        <w:t>Patron</w:t>
+      </w:r>
+      <w:r>
+        <w:rPr>
+          <w:lang w:val="en-US"/>
+        </w:rPr>
+        <w:t>.java</w:t>
+      </w:r>
+      <w:r>
+        <w:rPr>
+          <w:lang w:val="en-US"/>
+        </w:rPr>
+        <w:t xml:space="preserve">, </w:t>
+      </w:r>
+      <w:r>
+        <w:rPr>
+          <w:lang w:val="en-US"/>
+        </w:rPr>
+        <w:t xml:space="preserve">Variable </w:t>
+      </w:r>
+      <w:proofErr w:type="spellStart"/>
+      <w:r>
+        <w:rPr>
+          <w:lang w:val="en-US"/>
+        </w:rPr>
+        <w:t>finesOwing</w:t>
+      </w:r>
+      <w:proofErr w:type="spellEnd"/>
+      <w:r>
+        <w:rPr>
+          <w:lang w:val="en-US"/>
+        </w:rPr>
+        <w:t xml:space="preserve"> += </w:t>
+      </w:r>
+      <w:proofErr w:type="spellStart"/>
+      <w:proofErr w:type="gramStart"/>
+      <w:r>
+        <w:rPr>
+          <w:lang w:val="en-US"/>
+        </w:rPr>
+        <w:t>loan.getFines</w:t>
+      </w:r>
+      <w:proofErr w:type="spellEnd"/>
+      <w:proofErr w:type="gramEnd"/>
+      <w:r>
+        <w:rPr>
+          <w:lang w:val="en-US"/>
+        </w:rPr>
+        <w:t xml:space="preserve">() and </w:t>
+      </w:r>
+      <w:proofErr w:type="spellStart"/>
+      <w:r>
+        <w:rPr>
+          <w:lang w:val="en-US"/>
+        </w:rPr>
+        <w:t>finesOwing</w:t>
+      </w:r>
+      <w:proofErr w:type="spellEnd"/>
+      <w:r>
+        <w:rPr>
+          <w:lang w:val="en-US"/>
+        </w:rPr>
+        <w:t xml:space="preserve"> += fines may be </w:t>
+      </w:r>
+      <w:r>
+        <w:rPr>
+          <w:lang w:val="en-US"/>
+        </w:rPr>
+        <w:t>incorrect.</w:t>
+      </w:r>
+      <w:r>
+        <w:rPr>
+          <w:lang w:val="en-US"/>
+        </w:rPr>
+        <w:t xml:space="preserve"> </w:t>
+      </w:r>
+      <w:r>
+        <w:rPr>
+          <w:lang w:val="en-US"/>
+        </w:rPr>
+        <w:t>Modified line</w:t>
+      </w:r>
+      <w:r>
+        <w:rPr>
+          <w:lang w:val="en-US"/>
+        </w:rPr>
+        <w:t xml:space="preserve"> 102</w:t>
+      </w:r>
+      <w:r>
+        <w:rPr>
+          <w:lang w:val="en-US"/>
+        </w:rPr>
+        <w:t xml:space="preserve"> to </w:t>
+      </w:r>
+      <w:proofErr w:type="spellStart"/>
+      <w:r>
+        <w:rPr>
+          <w:lang w:val="en-US"/>
+        </w:rPr>
+        <w:t>finesOwing</w:t>
+      </w:r>
+      <w:proofErr w:type="spellEnd"/>
+      <w:r>
+        <w:rPr>
+          <w:lang w:val="en-US"/>
+        </w:rPr>
+        <w:t xml:space="preserve"> += fines – </w:t>
+      </w:r>
+      <w:proofErr w:type="spellStart"/>
+      <w:r>
+        <w:rPr>
+          <w:lang w:val="en-US"/>
+        </w:rPr>
+        <w:t>finesOwing</w:t>
+      </w:r>
+      <w:proofErr w:type="spellEnd"/>
+      <w:r>
+        <w:rPr>
+          <w:lang w:val="en-US"/>
+        </w:rPr>
+        <w:t xml:space="preserve"> and line 82 to </w:t>
+      </w:r>
+      <w:proofErr w:type="spellStart"/>
+      <w:r>
+        <w:rPr>
+          <w:lang w:val="en-US"/>
+        </w:rPr>
+        <w:t>finesOwing</w:t>
+      </w:r>
+      <w:proofErr w:type="spellEnd"/>
+      <w:r>
+        <w:rPr>
+          <w:lang w:val="en-US"/>
+        </w:rPr>
+        <w:t xml:space="preserve"> = </w:t>
+      </w:r>
+      <w:proofErr w:type="spellStart"/>
+      <w:r>
+        <w:rPr>
+          <w:lang w:val="en-US"/>
+        </w:rPr>
+        <w:t>finesOwing</w:t>
+      </w:r>
+      <w:proofErr w:type="spellEnd"/>
+      <w:r>
+        <w:rPr>
+          <w:lang w:val="en-US"/>
+        </w:rPr>
+        <w:t xml:space="preserve"> + </w:t>
+      </w:r>
+      <w:proofErr w:type="spellStart"/>
+      <w:proofErr w:type="gramStart"/>
+      <w:r>
+        <w:rPr>
+          <w:lang w:val="en-US"/>
+        </w:rPr>
+        <w:t>loan.getFines</w:t>
+      </w:r>
+      <w:proofErr w:type="spellEnd"/>
+      <w:proofErr w:type="gramEnd"/>
+      <w:r>
+        <w:rPr>
+          <w:lang w:val="en-US"/>
+        </w:rPr>
+        <w:t>()</w:t>
+      </w:r>
+      <w:r>
+        <w:rPr>
+          <w:lang w:val="en-US"/>
+        </w:rPr>
+        <w:t>.</w:t>
+      </w:r>
+    </w:p>
+    <w:p>
+      <w:pPr>
+        <w:rPr>
+          <w:lang w:val="en-US"/>
+        </w:rPr>
+      </w:pPr>
+      <w:r>
+        <w:rPr>
+          <w:lang w:val="en-US"/>
+        </w:rPr>
+        <w:t xml:space="preserve">H1: </w:t>
+      </w:r>
+      <w:r>
+        <w:rPr>
+          <w:lang w:val="en-US"/>
+        </w:rPr>
+        <w:t>owed fines are reported incorrectly, the result of modification should present correct results based on a series of tests for both damaged and undamaged items with total fines obtained</w:t>
+      </w:r>
+      <w:r>
+        <w:rPr>
+          <w:lang w:val="en-US"/>
+        </w:rPr>
+        <w:t>.</w:t>
+      </w:r>
+    </w:p>
+    <w:p>
+      <w:pPr>
+        <w:rPr>
+          <w:b/>
+          <w:bCs/>
+          <w:lang w:val="en-US"/>
+        </w:rPr>
+      </w:pPr>
+      <w:r>
+        <w:rPr>
+          <w:b/>
+          <w:bCs/>
+          <w:lang w:val="en-US"/>
+        </w:rPr>
+        <w:t>Before</w:t>
+      </w:r>
+    </w:p>
+    <w:p>
+      <w:pPr>
+        <w:rPr>
+          <w:lang w:val="en-US"/>
+        </w:rPr>
+      </w:pPr>
+      <w:r>
+        <w:rPr>
+          <w:lang w:val="en-US"/>
+        </w:rPr>
+        <w:drawing>
+          <wp:inline distT="0" distB="0" distL="0" distR="0" wp14:anchorId="1CE4E147" wp14:editId="13A329DA">
+            <wp:extent cx="4744112" cy="3667637"/>
+            <wp:effectExtent l="0" t="0" r="0" b="9525"/>
+            <wp:docPr id="11" name="Picture 11" descr="Text&#10;&#10;Description automatically generated"/>
+            <wp:cNvGraphicFramePr>
+              <a:graphicFrameLocks xmlns:a="http://schemas.openxmlformats.org/drawingml/2006/main" noChangeAspect="1"/>
+            </wp:cNvGraphicFramePr>
+            <a:graphic xmlns:a="http://schemas.openxmlformats.org/drawingml/2006/main">
+              <a:graphicData uri="http://schemas.openxmlformats.org/drawingml/2006/picture">
+                <pic:pic xmlns:pic="http://schemas.openxmlformats.org/drawingml/2006/picture">
+                  <pic:nvPicPr>
+                    <pic:cNvPr id="11" name="Picture 11" descr="Text&#10;&#10;Description automatically generated"/>
+                    <pic:cNvPicPr/>
+                  </pic:nvPicPr>
+                  <pic:blipFill>
+                    <a:blip r:embed="rId10"/>
+                    <a:stretch>
+                      <a:fillRect/>
+                    </a:stretch>
+                  </pic:blipFill>
+                  <pic:spPr>
+                    <a:xfrm>
+                      <a:off x="0" y="0"/>
+                      <a:ext cx="4744112" cy="3667637"/>
+                    </a:xfrm>
+                    <a:prstGeom prst="rect">
+                      <a:avLst/>
+                    </a:prstGeom>
+                  </pic:spPr>
+                </pic:pic>
+              </a:graphicData>
+            </a:graphic>
+          </wp:inline>
+        </w:drawing>
+      </w:r>
+    </w:p>
+    <w:p>
+      <w:pPr>
+        <w:rPr>
+          <w:lang w:val="en-US"/>
+        </w:rPr>
+      </w:pPr>
+    </w:p>
+    <w:p>
+      <w:pPr>
+        <w:rPr>
+          <w:lang w:val="en-US"/>
+        </w:rPr>
+      </w:pPr>
+    </w:p>
+    <w:p>
+      <w:pPr>
+        <w:rPr>
+          <w:lang w:val="en-US"/>
+        </w:rPr>
+      </w:pPr>
+    </w:p>
+    <w:p>
+      <w:pPr>
+        <w:rPr>
+          <w:lang w:val="en-US"/>
+        </w:rPr>
+      </w:pPr>
+      <w:r>
+        <w:rPr>
+          <w:b/>
+          <w:bCs/>
+          <w:lang w:val="en-US"/>
+        </w:rPr>
+        <w:lastRenderedPageBreak/>
+        <w:t>After</w:t>
+      </w:r>
+    </w:p>
+    <w:p>
+      <w:pPr>
+        <w:rPr>
+          <w:lang w:val="en-US"/>
+        </w:rPr>
+      </w:pPr>
+      <w:r>
+        <w:rPr>
+          <w:lang w:val="en-US"/>
+        </w:rPr>
+        <w:drawing>
+          <wp:inline distT="0" distB="0" distL="0" distR="0" wp14:anchorId="50B553E2" wp14:editId="575FEF20">
+            <wp:extent cx="4696480" cy="3705742"/>
+            <wp:effectExtent l="0" t="0" r="8890" b="9525"/>
+            <wp:docPr id="12" name="Picture 12" descr="Text&#10;&#10;Description automatically generated"/>
+            <wp:cNvGraphicFramePr>
+              <a:graphicFrameLocks xmlns:a="http://schemas.openxmlformats.org/drawingml/2006/main" noChangeAspect="1"/>
+            </wp:cNvGraphicFramePr>
+            <a:graphic xmlns:a="http://schemas.openxmlformats.org/drawingml/2006/main">
+              <a:graphicData uri="http://schemas.openxmlformats.org/drawingml/2006/picture">
+                <pic:pic xmlns:pic="http://schemas.openxmlformats.org/drawingml/2006/picture">
+                  <pic:nvPicPr>
+                    <pic:cNvPr id="12" name="Picture 12" descr="Text&#10;&#10;Description automatically generated"/>
+                    <pic:cNvPicPr/>
+                  </pic:nvPicPr>
+                  <pic:blipFill>
+                    <a:blip r:embed="rId11"/>
+                    <a:stretch>
+                      <a:fillRect/>
+                    </a:stretch>
+                  </pic:blipFill>
+                  <pic:spPr>
+                    <a:xfrm>
+                      <a:off x="0" y="0"/>
+                      <a:ext cx="4696480" cy="3705742"/>
+                    </a:xfrm>
+                    <a:prstGeom prst="rect">
+                      <a:avLst/>
+                    </a:prstGeom>
+                  </pic:spPr>
+                </pic:pic>
+              </a:graphicData>
+            </a:graphic>
+          </wp:inline>
+        </w:drawing>
+      </w:r>
+    </w:p>
+    <w:p>
+      <w:pPr>
+        <w:rPr>
+          <w:lang w:val="en-US"/>
+        </w:rPr>
+      </w:pPr>
+      <w:r>
+        <w:rPr>
+          <w:lang w:val="en-US"/>
+        </w:rPr>
+        <w:t xml:space="preserve">T1: </w:t>
+      </w:r>
+      <w:r>
+        <w:rPr>
+          <w:lang w:val="en-US"/>
+        </w:rPr>
+        <w:t>Inspection of both line 82 and line 102 variables will be inspected</w:t>
+      </w:r>
+      <w:r>
+        <w:rPr>
+          <w:lang w:val="en-US"/>
+        </w:rPr>
+        <w:t xml:space="preserve"> and tested</w:t>
+      </w:r>
+      <w:r>
+        <w:rPr>
+          <w:lang w:val="en-US"/>
+        </w:rPr>
+        <w:t xml:space="preserve"> </w:t>
+      </w:r>
+    </w:p>
+    <w:p>
+      <w:pPr>
+        <w:rPr>
+          <w:lang w:val="en-US"/>
+        </w:rPr>
+      </w:pPr>
+      <w:r>
+        <w:rPr>
+          <w:lang w:val="en-US"/>
+        </w:rPr>
+        <w:drawing>
+          <wp:inline distT="0" distB="0" distL="0" distR="0" wp14:anchorId="2DE392E8" wp14:editId="0E878D73">
+            <wp:extent cx="3191320" cy="3629532"/>
+            <wp:effectExtent l="0" t="0" r="0" b="9525"/>
+            <wp:docPr id="6" name="Picture 6" descr="Text&#10;&#10;Description automatically generated"/>
+            <wp:cNvGraphicFramePr>
+              <a:graphicFrameLocks xmlns:a="http://schemas.openxmlformats.org/drawingml/2006/main" noChangeAspect="1"/>
+            </wp:cNvGraphicFramePr>
+            <a:graphic xmlns:a="http://schemas.openxmlformats.org/drawingml/2006/main">
+              <a:graphicData uri="http://schemas.openxmlformats.org/drawingml/2006/picture">
+                <pic:pic xmlns:pic="http://schemas.openxmlformats.org/drawingml/2006/picture">
+                  <pic:nvPicPr>
+                    <pic:cNvPr id="6" name="Picture 6" descr="Text&#10;&#10;Description automatically generated"/>
+                    <pic:cNvPicPr/>
+                  </pic:nvPicPr>
+                  <pic:blipFill>
+                    <a:blip r:embed="rId12"/>
+                    <a:stretch>
+                      <a:fillRect/>
+                    </a:stretch>
+                  </pic:blipFill>
+                  <pic:spPr>
+                    <a:xfrm>
+                      <a:off x="0" y="0"/>
+                      <a:ext cx="3191320" cy="3629532"/>
+                    </a:xfrm>
+                    <a:prstGeom prst="rect">
+                      <a:avLst/>
+                    </a:prstGeom>
+                  </pic:spPr>
+                </pic:pic>
+              </a:graphicData>
+            </a:graphic>
+          </wp:inline>
+        </w:drawing>
+      </w:r>
+    </w:p>
+    <w:p>
+      <w:pPr>
+        <w:rPr>
+          <w:lang w:val="en-US"/>
+        </w:rPr>
+      </w:pPr>
+      <w:r>
+        <w:rPr>
+          <w:lang w:val="en-US"/>
+        </w:rPr>
+        <w:drawing>
+          <wp:inline distT="0" distB="0" distL="0" distR="0" wp14:anchorId="69317620" wp14:editId="298D94A0">
+            <wp:extent cx="1790950" cy="657317"/>
+            <wp:effectExtent l="0" t="0" r="0" b="9525"/>
+            <wp:docPr id="7" name="Picture 7" descr="Text&#10;&#10;Description automatically generated"/>
+            <wp:cNvGraphicFramePr>
+              <a:graphicFrameLocks xmlns:a="http://schemas.openxmlformats.org/drawingml/2006/main" noChangeAspect="1"/>
+            </wp:cNvGraphicFramePr>
+            <a:graphic xmlns:a="http://schemas.openxmlformats.org/drawingml/2006/main">
+              <a:graphicData uri="http://schemas.openxmlformats.org/drawingml/2006/picture">
+                <pic:pic xmlns:pic="http://schemas.openxmlformats.org/drawingml/2006/picture">
+                  <pic:nvPicPr>
+                    <pic:cNvPr id="7" name="Picture 7" descr="Text&#10;&#10;Description automatically generated"/>
+                    <pic:cNvPicPr/>
+                  </pic:nvPicPr>
+                  <pic:blipFill>
+                    <a:blip r:embed="rId13"/>
+                    <a:stretch>
+                      <a:fillRect/>
+                    </a:stretch>
+                  </pic:blipFill>
+                  <pic:spPr>
+                    <a:xfrm>
+                      <a:off x="0" y="0"/>
+                      <a:ext cx="1790950" cy="657317"/>
+                    </a:xfrm>
+                    <a:prstGeom prst="rect">
+                      <a:avLst/>
+                    </a:prstGeom>
+                  </pic:spPr>
+                </pic:pic>
+              </a:graphicData>
+            </a:graphic>
+          </wp:inline>
+        </w:drawing>
+      </w:r>
+    </w:p>
+    <w:p>
+      <w:pPr>
+        <w:rPr>
+          <w:lang w:val="en-US"/>
+        </w:rPr>
+      </w:pPr>
+      <w:r>
+        <w:rPr>
+          <w:lang w:val="en-US"/>
+        </w:rPr>
+        <w:lastRenderedPageBreak/>
+        <w:drawing>
+          <wp:inline distT="0" distB="0" distL="0" distR="0" wp14:anchorId="5979E320" wp14:editId="340B3498">
+            <wp:extent cx="2248214" cy="3515216"/>
+            <wp:effectExtent l="0" t="0" r="0" b="9525"/>
+            <wp:docPr id="8" name="Picture 8" descr="Text&#10;&#10;Description automatically generated"/>
+            <wp:cNvGraphicFramePr>
+              <a:graphicFrameLocks xmlns:a="http://schemas.openxmlformats.org/drawingml/2006/main" noChangeAspect="1"/>
+            </wp:cNvGraphicFramePr>
+            <a:graphic xmlns:a="http://schemas.openxmlformats.org/drawingml/2006/main">
+              <a:graphicData uri="http://schemas.openxmlformats.org/drawingml/2006/picture">
+                <pic:pic xmlns:pic="http://schemas.openxmlformats.org/drawingml/2006/picture">
+                  <pic:nvPicPr>
+                    <pic:cNvPr id="8" name="Picture 8" descr="Text&#10;&#10;Description automatically generated"/>
+                    <pic:cNvPicPr/>
+                  </pic:nvPicPr>
+                  <pic:blipFill>
+                    <a:blip r:embed="rId14"/>
+                    <a:stretch>
+                      <a:fillRect/>
+                    </a:stretch>
+                  </pic:blipFill>
+                  <pic:spPr>
+                    <a:xfrm>
+                      <a:off x="0" y="0"/>
+                      <a:ext cx="2248214" cy="3515216"/>
+                    </a:xfrm>
+                    <a:prstGeom prst="rect">
+                      <a:avLst/>
+                    </a:prstGeom>
+                  </pic:spPr>
+                </pic:pic>
+              </a:graphicData>
+            </a:graphic>
+          </wp:inline>
+        </w:drawing>
+      </w:r>
+    </w:p>
+    <w:p>
+      <w:pPr>
+        <w:rPr>
+          <w:lang w:val="en-US"/>
+        </w:rPr>
+      </w:pPr>
+      <w:r>
+        <w:rPr>
+          <w:lang w:val="en-US"/>
+        </w:rPr>
+        <w:drawing>
+          <wp:inline distT="0" distB="0" distL="0" distR="0" wp14:anchorId="29DA1DB6" wp14:editId="2FB2A2D0">
+            <wp:extent cx="2200582" cy="4296375"/>
+            <wp:effectExtent l="0" t="0" r="9525" b="9525"/>
+            <wp:docPr id="9" name="Picture 9" descr="Text&#10;&#10;Description automatically generated"/>
+            <wp:cNvGraphicFramePr>
+              <a:graphicFrameLocks xmlns:a="http://schemas.openxmlformats.org/drawingml/2006/main" noChangeAspect="1"/>
+            </wp:cNvGraphicFramePr>
+            <a:graphic xmlns:a="http://schemas.openxmlformats.org/drawingml/2006/main">
+              <a:graphicData uri="http://schemas.openxmlformats.org/drawingml/2006/picture">
+                <pic:pic xmlns:pic="http://schemas.openxmlformats.org/drawingml/2006/picture">
+                  <pic:nvPicPr>
+                    <pic:cNvPr id="9" name="Picture 9" descr="Text&#10;&#10;Description automatically generated"/>
+                    <pic:cNvPicPr/>
+                  </pic:nvPicPr>
+                  <pic:blipFill>
+                    <a:blip r:embed="rId15"/>
+                    <a:stretch>
+                      <a:fillRect/>
+                    </a:stretch>
+                  </pic:blipFill>
+                  <pic:spPr>
+                    <a:xfrm>
+                      <a:off x="0" y="0"/>
+                      <a:ext cx="2200582" cy="4296375"/>
+                    </a:xfrm>
+                    <a:prstGeom prst="rect">
+                      <a:avLst/>
+                    </a:prstGeom>
+                  </pic:spPr>
+                </pic:pic>
+              </a:graphicData>
+            </a:graphic>
+          </wp:inline>
+        </w:drawing>
+      </w:r>
+    </w:p>
+    <w:p>
+      <w:pPr>
+        <w:rPr>
+          <w:lang w:val="en-US"/>
+        </w:rPr>
+      </w:pPr>
+      <w:r>
+        <w:rPr>
+          <w:lang w:val="en-US"/>
+        </w:rPr>
+        <w:lastRenderedPageBreak/>
+        <w:drawing>
+          <wp:inline distT="0" distB="0" distL="0" distR="0" wp14:anchorId="72D14D2D" wp14:editId="628AA5CA">
+            <wp:extent cx="3267531" cy="1752845"/>
+            <wp:effectExtent l="0" t="0" r="0" b="0"/>
+            <wp:docPr id="10" name="Picture 10" descr="Text&#10;&#10;Description automatically generated"/>
+            <wp:cNvGraphicFramePr>
+              <a:graphicFrameLocks xmlns:a="http://schemas.openxmlformats.org/drawingml/2006/main" noChangeAspect="1"/>
+            </wp:cNvGraphicFramePr>
+            <a:graphic xmlns:a="http://schemas.openxmlformats.org/drawingml/2006/main">
+              <a:graphicData uri="http://schemas.openxmlformats.org/drawingml/2006/picture">
+                <pic:pic xmlns:pic="http://schemas.openxmlformats.org/drawingml/2006/picture">
+                  <pic:nvPicPr>
+                    <pic:cNvPr id="10" name="Picture 10" descr="Text&#10;&#10;Description automatically generated"/>
+                    <pic:cNvPicPr/>
+                  </pic:nvPicPr>
+                  <pic:blipFill>
+                    <a:blip r:embed="rId16"/>
+                    <a:stretch>
+                      <a:fillRect/>
+                    </a:stretch>
+                  </pic:blipFill>
+                  <pic:spPr>
+                    <a:xfrm>
+                      <a:off x="0" y="0"/>
+                      <a:ext cx="3267531" cy="1752845"/>
+                    </a:xfrm>
+                    <a:prstGeom prst="rect">
+                      <a:avLst/>
+                    </a:prstGeom>
+                  </pic:spPr>
+                </pic:pic>
+              </a:graphicData>
+            </a:graphic>
+          </wp:inline>
+        </w:drawing>
+      </w:r>
+    </w:p>
+    <w:p>
+      <w:pPr>
+        <w:rPr>
+          <w:lang w:val="en-US"/>
+        </w:rPr>
+      </w:pPr>
+      <w:r>
+        <w:rPr>
+          <w:lang w:val="en-US"/>
+        </w:rPr>
+        <w:t xml:space="preserve">Result1: H1 true: </w:t>
+      </w:r>
+      <w:r>
+        <w:rPr>
+          <w:lang w:val="en-US"/>
+        </w:rPr>
+        <w:t>Variable 82 and 102 play a role in the bug. They both were infected</w:t>
+      </w:r>
+      <w:r>
+        <w:rPr>
+          <w:lang w:val="en-US"/>
+        </w:rPr>
+        <w:t xml:space="preserve"> but the incorrect result has been output</w:t>
+      </w:r>
+      <w:r>
+        <w:rPr>
+          <w:lang w:val="en-US"/>
+        </w:rPr>
+        <w:t>.</w:t>
+      </w:r>
+      <w:r>
+        <w:rPr>
+          <w:lang w:val="en-US"/>
+        </w:rPr>
+        <w:t xml:space="preserve"> Further modification to these variables required.</w:t>
+      </w:r>
+    </w:p>
+    <w:p>
+      <w:pPr>
+        <w:rPr>
+          <w:lang w:val="en-US"/>
+        </w:rPr>
+      </w:pPr>
+      <w:r>
+        <w:rPr>
+          <w:lang w:val="en-US"/>
+        </w:rPr>
+        <w:t>Point of Failure:</w:t>
+      </w:r>
+      <w:r>
+        <w:rPr>
+          <w:lang w:val="en-US"/>
+        </w:rPr>
+        <w:t xml:space="preserve"> </w:t>
+      </w:r>
+      <w:r>
+        <w:rPr>
+          <w:lang w:val="en-US"/>
+        </w:rPr>
+        <w:t>Modification of line 102 and 82 in the patron file should result in a correct output</w:t>
+      </w:r>
+    </w:p>
+    <w:p>
+      <w:pPr>
+        <w:rPr>
+          <w:lang w:val="en-US"/>
+        </w:rPr>
+      </w:pPr>
+      <w:r>
+        <w:rPr>
+          <w:lang w:val="en-US"/>
+        </w:rPr>
+        <w:t>H</w:t>
+      </w:r>
+      <w:r>
+        <w:rPr>
+          <w:lang w:val="en-US"/>
+        </w:rPr>
+        <w:t>2</w:t>
+      </w:r>
+      <w:r>
+        <w:rPr>
+          <w:lang w:val="en-US"/>
+        </w:rPr>
+        <w:t xml:space="preserve">: </w:t>
+      </w:r>
+      <w:r>
+        <w:rPr>
+          <w:lang w:val="en-US"/>
+        </w:rPr>
+        <w:t>Refinement to fines owed calculations in patron file should result in correct output</w:t>
+      </w:r>
+      <w:r>
+        <w:rPr>
+          <w:lang w:val="en-US"/>
+        </w:rPr>
+        <w:t>.</w:t>
+      </w:r>
+      <w:r>
+        <w:rPr>
+          <w:lang w:val="en-US"/>
+        </w:rPr>
+        <w:t xml:space="preserve"> Modifications to line 102 were made from </w:t>
+      </w:r>
+      <w:proofErr w:type="spellStart"/>
+      <w:r>
+        <w:rPr>
+          <w:lang w:val="en-US"/>
+        </w:rPr>
+        <w:t>finesOwing</w:t>
+      </w:r>
+      <w:proofErr w:type="spellEnd"/>
+      <w:r>
+        <w:rPr>
+          <w:lang w:val="en-US"/>
+        </w:rPr>
+        <w:t xml:space="preserve"> += fine – </w:t>
+      </w:r>
+      <w:proofErr w:type="spellStart"/>
+      <w:r>
+        <w:rPr>
+          <w:lang w:val="en-US"/>
+        </w:rPr>
+        <w:t>finesOwing</w:t>
+      </w:r>
+      <w:proofErr w:type="spellEnd"/>
+      <w:r>
+        <w:rPr>
+          <w:lang w:val="en-US"/>
+        </w:rPr>
+        <w:t xml:space="preserve"> to </w:t>
+      </w:r>
+      <w:proofErr w:type="spellStart"/>
+      <w:r>
+        <w:rPr>
+          <w:lang w:val="en-US"/>
+        </w:rPr>
+        <w:t>finesOwing</w:t>
+      </w:r>
+      <w:proofErr w:type="spellEnd"/>
+      <w:r>
+        <w:rPr>
+          <w:lang w:val="en-US"/>
+        </w:rPr>
+        <w:t xml:space="preserve"> += fine </w:t>
+      </w:r>
+      <w:r>
+        <w:rPr>
+          <w:lang w:val="en-US"/>
+        </w:rPr>
+        <w:t>–</w:t>
+      </w:r>
+      <w:r>
+        <w:rPr>
+          <w:lang w:val="en-US"/>
+        </w:rPr>
+        <w:t xml:space="preserve"> 2</w:t>
+      </w:r>
+      <w:r>
+        <w:rPr>
+          <w:lang w:val="en-US"/>
+        </w:rPr>
+        <w:t>. Line 82 will stay the same to investigate if line 102 was the issue</w:t>
+      </w:r>
+    </w:p>
+    <w:p>
+      <w:pPr>
+        <w:rPr>
+          <w:b/>
+          <w:bCs/>
+          <w:lang w:val="en-US"/>
+        </w:rPr>
+      </w:pPr>
+      <w:r>
+        <w:rPr>
+          <w:b/>
+          <w:bCs/>
+          <w:lang w:val="en-US"/>
+        </w:rPr>
+        <w:t>Before</w:t>
+      </w:r>
+    </w:p>
+    <w:p>
+      <w:pPr>
+        <w:rPr>
+          <w:lang w:val="en-US"/>
+        </w:rPr>
+      </w:pPr>
+      <w:r>
+        <w:rPr>
+          <w:lang w:val="en-US"/>
+        </w:rPr>
+        <w:drawing>
+          <wp:inline distT="0" distB="0" distL="0" distR="0" wp14:anchorId="72B55875" wp14:editId="320F6A14">
+            <wp:extent cx="4696480" cy="3705742"/>
+            <wp:effectExtent l="0" t="0" r="8890" b="9525"/>
+            <wp:docPr id="13" name="Picture 13" descr="Text&#10;&#10;Description automatically generated"/>
+            <wp:cNvGraphicFramePr>
+              <a:graphicFrameLocks xmlns:a="http://schemas.openxmlformats.org/drawingml/2006/main" noChangeAspect="1"/>
+            </wp:cNvGraphicFramePr>
+            <a:graphic xmlns:a="http://schemas.openxmlformats.org/drawingml/2006/main">
+              <a:graphicData uri="http://schemas.openxmlformats.org/drawingml/2006/picture">
+                <pic:pic xmlns:pic="http://schemas.openxmlformats.org/drawingml/2006/picture">
+                  <pic:nvPicPr>
+                    <pic:cNvPr id="12" name="Picture 12" descr="Text&#10;&#10;Description automatically generated"/>
+                    <pic:cNvPicPr/>
+                  </pic:nvPicPr>
+                  <pic:blipFill>
+                    <a:blip r:embed="rId11"/>
+                    <a:stretch>
+                      <a:fillRect/>
+                    </a:stretch>
+                  </pic:blipFill>
+                  <pic:spPr>
+                    <a:xfrm>
+                      <a:off x="0" y="0"/>
+                      <a:ext cx="4696480" cy="3705742"/>
+                    </a:xfrm>
+                    <a:prstGeom prst="rect">
+                      <a:avLst/>
+                    </a:prstGeom>
+                  </pic:spPr>
+                </pic:pic>
+              </a:graphicData>
+            </a:graphic>
+          </wp:inline>
+        </w:drawing>
+      </w:r>
+    </w:p>
+    <w:p>
+      <w:pPr>
+        <w:rPr>
+          <w:b/>
+          <w:bCs/>
+          <w:lang w:val="en-US"/>
+        </w:rPr>
+      </w:pPr>
+    </w:p>
+    <w:p>
+      <w:pPr>
+        <w:rPr>
+          <w:b/>
+          <w:bCs/>
+          <w:lang w:val="en-US"/>
+        </w:rPr>
+      </w:pPr>
+    </w:p>
+    <w:p>
+      <w:pPr>
+        <w:rPr>
+          <w:b/>
+          <w:bCs/>
+          <w:lang w:val="en-US"/>
+        </w:rPr>
+      </w:pPr>
+    </w:p>
+    <w:p>
+      <w:pPr>
+        <w:rPr>
+          <w:b/>
+          <w:bCs/>
+          <w:lang w:val="en-US"/>
+        </w:rPr>
+      </w:pPr>
+    </w:p>
+    <w:p>
+      <w:pPr>
+        <w:rPr>
+          <w:b/>
+          <w:bCs/>
+          <w:lang w:val="en-US"/>
+        </w:rPr>
+      </w:pPr>
+    </w:p>
+    <w:p>
+      <w:pPr>
+        <w:rPr>
+          <w:lang w:val="en-US"/>
+        </w:rPr>
+      </w:pPr>
+      <w:r>
+        <w:rPr>
+          <w:b/>
+          <w:bCs/>
+          <w:lang w:val="en-US"/>
+        </w:rPr>
+        <w:lastRenderedPageBreak/>
+        <w:t>After</w:t>
+      </w:r>
+    </w:p>
+    <w:p>
+      <w:pPr>
+        <w:rPr>
+          <w:lang w:val="en-US"/>
+        </w:rPr>
+      </w:pPr>
+      <w:r>
+        <w:rPr>
+          <w:lang w:val="en-US"/>
+        </w:rPr>
+        <w:drawing>
+          <wp:inline distT="0" distB="0" distL="0" distR="0" wp14:anchorId="641BA623" wp14:editId="13C1808F">
+            <wp:extent cx="4582164" cy="3667637"/>
+            <wp:effectExtent l="0" t="0" r="0" b="9525"/>
+            <wp:docPr id="14" name="Picture 14" descr="Text&#10;&#10;Description automatically generated"/>
+            <wp:cNvGraphicFramePr>
+              <a:graphicFrameLocks xmlns:a="http://schemas.openxmlformats.org/drawingml/2006/main" noChangeAspect="1"/>
+            </wp:cNvGraphicFramePr>
+            <a:graphic xmlns:a="http://schemas.openxmlformats.org/drawingml/2006/main">
+              <a:graphicData uri="http://schemas.openxmlformats.org/drawingml/2006/picture">
+                <pic:pic xmlns:pic="http://schemas.openxmlformats.org/drawingml/2006/picture">
+                  <pic:nvPicPr>
+                    <pic:cNvPr id="14" name="Picture 14" descr="Text&#10;&#10;Description automatically generated"/>
+                    <pic:cNvPicPr/>
+                  </pic:nvPicPr>
+                  <pic:blipFill>
+                    <a:blip r:embed="rId17"/>
+                    <a:stretch>
+                      <a:fillRect/>
+                    </a:stretch>
+                  </pic:blipFill>
+                  <pic:spPr>
+                    <a:xfrm>
+                      <a:off x="0" y="0"/>
+                      <a:ext cx="4582164" cy="3667637"/>
+                    </a:xfrm>
+                    <a:prstGeom prst="rect">
+                      <a:avLst/>
+                    </a:prstGeom>
+                  </pic:spPr>
+                </pic:pic>
+              </a:graphicData>
+            </a:graphic>
+          </wp:inline>
+        </w:drawing>
+      </w:r>
+    </w:p>
+    <w:p>
+      <w:pPr>
+        <w:rPr>
+          <w:lang w:val="en-US"/>
+        </w:rPr>
+      </w:pPr>
+      <w:r>
+        <w:rPr>
+          <w:lang w:val="en-US"/>
+        </w:rPr>
+        <w:t>T</w:t>
+      </w:r>
+      <w:r>
+        <w:rPr>
+          <w:lang w:val="en-US"/>
+        </w:rPr>
+        <w:t>2</w:t>
+      </w:r>
+      <w:r>
+        <w:rPr>
+          <w:lang w:val="en-US"/>
+        </w:rPr>
+        <w:t xml:space="preserve">: </w:t>
+      </w:r>
+      <w:r>
+        <w:rPr>
+          <w:lang w:val="en-US"/>
+        </w:rPr>
+        <w:t>Modifications to line 102 will be tested for correct output</w:t>
+      </w:r>
+      <w:r>
+        <w:rPr>
+          <w:lang w:val="en-US"/>
+        </w:rPr>
+        <w:t>. Testing one normal item and one damaged item for correct output result. Then for the final test I will test both normal and damaged together.</w:t>
+      </w:r>
+    </w:p>
+    <w:p>
+      <w:pPr>
+        <w:rPr>
+          <w:b/>
+          <w:bCs/>
+          <w:lang w:val="en-US"/>
+        </w:rPr>
+      </w:pPr>
+      <w:r>
+        <w:rPr>
+          <w:b/>
+          <w:bCs/>
+          <w:lang w:val="en-US"/>
+        </w:rPr>
+        <w:t>Normal Item (undamaged) pay fine</w:t>
+      </w:r>
+      <w:r>
+        <w:rPr>
+          <w:b/>
+          <w:bCs/>
+          <w:lang w:val="en-US"/>
+        </w:rPr>
+        <w:t xml:space="preserve"> test:</w:t>
+      </w:r>
+    </w:p>
+    <w:p>
+      <w:pPr>
+        <w:rPr>
+          <w:lang w:val="en-US"/>
+        </w:rPr>
+      </w:pPr>
+      <w:r>
+        <w:rPr>
+          <w:lang w:val="en-US"/>
+        </w:rPr>
+        <w:drawing>
+          <wp:inline distT="0" distB="0" distL="0" distR="0" wp14:anchorId="0A45B548" wp14:editId="2F483801">
+            <wp:extent cx="3238952" cy="1914792"/>
+            <wp:effectExtent l="0" t="0" r="0" b="9525"/>
+            <wp:docPr id="15" name="Picture 15" descr="Text&#10;&#10;Description automatically generated"/>
+            <wp:cNvGraphicFramePr>
+              <a:graphicFrameLocks xmlns:a="http://schemas.openxmlformats.org/drawingml/2006/main" noChangeAspect="1"/>
+            </wp:cNvGraphicFramePr>
+            <a:graphic xmlns:a="http://schemas.openxmlformats.org/drawingml/2006/main">
+              <a:graphicData uri="http://schemas.openxmlformats.org/drawingml/2006/picture">
+                <pic:pic xmlns:pic="http://schemas.openxmlformats.org/drawingml/2006/picture">
+                  <pic:nvPicPr>
+                    <pic:cNvPr id="15" name="Picture 15" descr="Text&#10;&#10;Description automatically generated"/>
+                    <pic:cNvPicPr/>
+                  </pic:nvPicPr>
+                  <pic:blipFill>
+                    <a:blip r:embed="rId18"/>
+                    <a:stretch>
+                      <a:fillRect/>
+                    </a:stretch>
+                  </pic:blipFill>
+                  <pic:spPr>
+                    <a:xfrm>
+                      <a:off x="0" y="0"/>
+                      <a:ext cx="3238952" cy="1914792"/>
+                    </a:xfrm>
+                    <a:prstGeom prst="rect">
+                      <a:avLst/>
+                    </a:prstGeom>
+                  </pic:spPr>
+                </pic:pic>
+              </a:graphicData>
+            </a:graphic>
+          </wp:inline>
+        </w:drawing>
+      </w:r>
+    </w:p>
+    <w:p>
+      <w:pPr>
+        <w:rPr>
+          <w:lang w:val="en-US"/>
+        </w:rPr>
+      </w:pPr>
+      <w:r>
+        <w:rPr>
+          <w:lang w:val="en-US"/>
+        </w:rPr>
+        <w:drawing>
+          <wp:inline distT="0" distB="0" distL="0" distR="0" wp14:anchorId="2D9939E2" wp14:editId="6A4E6D50">
+            <wp:extent cx="1876687" cy="647790"/>
+            <wp:effectExtent l="0" t="0" r="9525" b="0"/>
+            <wp:docPr id="16" name="Picture 16" descr="Text&#10;&#10;Description automatically generated"/>
+            <wp:cNvGraphicFramePr>
+              <a:graphicFrameLocks xmlns:a="http://schemas.openxmlformats.org/drawingml/2006/main" noChangeAspect="1"/>
+            </wp:cNvGraphicFramePr>
+            <a:graphic xmlns:a="http://schemas.openxmlformats.org/drawingml/2006/main">
+              <a:graphicData uri="http://schemas.openxmlformats.org/drawingml/2006/picture">
+                <pic:pic xmlns:pic="http://schemas.openxmlformats.org/drawingml/2006/picture">
+                  <pic:nvPicPr>
+                    <pic:cNvPr id="16" name="Picture 16" descr="Text&#10;&#10;Description automatically generated"/>
+                    <pic:cNvPicPr/>
+                  </pic:nvPicPr>
+                  <pic:blipFill>
+                    <a:blip r:embed="rId19"/>
+                    <a:stretch>
+                      <a:fillRect/>
+                    </a:stretch>
+                  </pic:blipFill>
+                  <pic:spPr>
+                    <a:xfrm>
+                      <a:off x="0" y="0"/>
+                      <a:ext cx="1876687" cy="647790"/>
+                    </a:xfrm>
+                    <a:prstGeom prst="rect">
+                      <a:avLst/>
+                    </a:prstGeom>
+                  </pic:spPr>
+                </pic:pic>
+              </a:graphicData>
+            </a:graphic>
+          </wp:inline>
+        </w:drawing>
+      </w:r>
+    </w:p>
+    <w:p>
+      <w:pPr>
+        <w:rPr>
+          <w:lang w:val="en-US"/>
+        </w:rPr>
+      </w:pPr>
+      <w:r>
+        <w:rPr>
+          <w:lang w:val="en-US"/>
+        </w:rPr>
+        <w:lastRenderedPageBreak/>
+        <w:drawing>
+          <wp:inline distT="0" distB="0" distL="0" distR="0" wp14:anchorId="634EE461" wp14:editId="649C4922">
+            <wp:extent cx="2438740" cy="3934374"/>
+            <wp:effectExtent l="0" t="0" r="0" b="9525"/>
+            <wp:docPr id="22" name="Picture 22" descr="Text&#10;&#10;Description automatically generated"/>
+            <wp:cNvGraphicFramePr>
+              <a:graphicFrameLocks xmlns:a="http://schemas.openxmlformats.org/drawingml/2006/main" noChangeAspect="1"/>
+            </wp:cNvGraphicFramePr>
+            <a:graphic xmlns:a="http://schemas.openxmlformats.org/drawingml/2006/main">
+              <a:graphicData uri="http://schemas.openxmlformats.org/drawingml/2006/picture">
+                <pic:pic xmlns:pic="http://schemas.openxmlformats.org/drawingml/2006/picture">
+                  <pic:nvPicPr>
+                    <pic:cNvPr id="22" name="Picture 22" descr="Text&#10;&#10;Description automatically generated"/>
+                    <pic:cNvPicPr/>
+                  </pic:nvPicPr>
+                  <pic:blipFill>
+                    <a:blip r:embed="rId20"/>
+                    <a:stretch>
+                      <a:fillRect/>
+                    </a:stretch>
+                  </pic:blipFill>
+                  <pic:spPr>
+                    <a:xfrm>
+                      <a:off x="0" y="0"/>
+                      <a:ext cx="2438740" cy="3934374"/>
+                    </a:xfrm>
+                    <a:prstGeom prst="rect">
+                      <a:avLst/>
+                    </a:prstGeom>
+                  </pic:spPr>
+                </pic:pic>
+              </a:graphicData>
+            </a:graphic>
+          </wp:inline>
+        </w:drawing>
+      </w:r>
+      <w:r>
+        <w:rPr>
+          <w:lang w:val="en-US"/>
+        </w:rPr>
+        <w:drawing>
+          <wp:inline distT="0" distB="0" distL="0" distR="0" wp14:anchorId="0D71DFE9" wp14:editId="64A79488">
+            <wp:extent cx="3200847" cy="1781424"/>
+            <wp:effectExtent l="0" t="0" r="0" b="9525"/>
+            <wp:docPr id="18" name="Picture 18" descr="Text&#10;&#10;Description automatically generated"/>
+            <wp:cNvGraphicFramePr>
+              <a:graphicFrameLocks xmlns:a="http://schemas.openxmlformats.org/drawingml/2006/main" noChangeAspect="1"/>
+            </wp:cNvGraphicFramePr>
+            <a:graphic xmlns:a="http://schemas.openxmlformats.org/drawingml/2006/main">
+              <a:graphicData uri="http://schemas.openxmlformats.org/drawingml/2006/picture">
+                <pic:pic xmlns:pic="http://schemas.openxmlformats.org/drawingml/2006/picture">
+                  <pic:nvPicPr>
+                    <pic:cNvPr id="18" name="Picture 18" descr="Text&#10;&#10;Description automatically generated"/>
+                    <pic:cNvPicPr/>
+                  </pic:nvPicPr>
+                  <pic:blipFill>
+                    <a:blip r:embed="rId21"/>
+                    <a:stretch>
+                      <a:fillRect/>
+                    </a:stretch>
+                  </pic:blipFill>
+                  <pic:spPr>
+                    <a:xfrm>
+                      <a:off x="0" y="0"/>
+                      <a:ext cx="3200847" cy="1781424"/>
+                    </a:xfrm>
+                    <a:prstGeom prst="rect">
+                      <a:avLst/>
+                    </a:prstGeom>
+                  </pic:spPr>
+                </pic:pic>
+              </a:graphicData>
+            </a:graphic>
+          </wp:inline>
+        </w:drawing>
+      </w:r>
+    </w:p>
+    <w:p>
+      <w:pPr>
+        <w:rPr>
+          <w:b/>
+          <w:bCs/>
+          <w:lang w:val="en-US"/>
+        </w:rPr>
+      </w:pPr>
+      <w:r>
+        <w:rPr>
+          <w:b/>
+          <w:bCs/>
+          <w:lang w:val="en-US"/>
+        </w:rPr>
+        <w:t xml:space="preserve">Damaged </w:t>
+      </w:r>
+      <w:proofErr w:type="gramStart"/>
+      <w:r>
+        <w:rPr>
+          <w:b/>
+          <w:bCs/>
+          <w:lang w:val="en-US"/>
+        </w:rPr>
+        <w:t>item</w:t>
+      </w:r>
+      <w:proofErr w:type="gramEnd"/>
+      <w:r>
+        <w:rPr>
+          <w:b/>
+          <w:bCs/>
+          <w:lang w:val="en-US"/>
+        </w:rPr>
+        <w:t xml:space="preserve"> pay fine</w:t>
+      </w:r>
+      <w:r>
+        <w:rPr>
+          <w:b/>
+          <w:bCs/>
+          <w:lang w:val="en-US"/>
+        </w:rPr>
+        <w:t xml:space="preserve"> test:</w:t>
+      </w:r>
+    </w:p>
+    <w:p>
+      <w:pPr>
+        <w:rPr>
+          <w:lang w:val="en-US"/>
+        </w:rPr>
+      </w:pPr>
+      <w:r>
+        <w:rPr>
+          <w:lang w:val="en-US"/>
+        </w:rPr>
+        <w:drawing>
+          <wp:inline distT="0" distB="0" distL="0" distR="0" wp14:anchorId="32FD704C" wp14:editId="3FC9EDF9">
+            <wp:extent cx="3181794" cy="1952898"/>
+            <wp:effectExtent l="0" t="0" r="0" b="9525"/>
+            <wp:docPr id="19" name="Picture 19" descr="Text&#10;&#10;Description automatically generated"/>
+            <wp:cNvGraphicFramePr>
+              <a:graphicFrameLocks xmlns:a="http://schemas.openxmlformats.org/drawingml/2006/main" noChangeAspect="1"/>
+            </wp:cNvGraphicFramePr>
+            <a:graphic xmlns:a="http://schemas.openxmlformats.org/drawingml/2006/main">
+              <a:graphicData uri="http://schemas.openxmlformats.org/drawingml/2006/picture">
+                <pic:pic xmlns:pic="http://schemas.openxmlformats.org/drawingml/2006/picture">
+                  <pic:nvPicPr>
+                    <pic:cNvPr id="19" name="Picture 19" descr="Text&#10;&#10;Description automatically generated"/>
+                    <pic:cNvPicPr/>
+                  </pic:nvPicPr>
+                  <pic:blipFill>
+                    <a:blip r:embed="rId22"/>
+                    <a:stretch>
+                      <a:fillRect/>
+                    </a:stretch>
+                  </pic:blipFill>
+                  <pic:spPr>
+                    <a:xfrm>
+                      <a:off x="0" y="0"/>
+                      <a:ext cx="3181794" cy="1952898"/>
+                    </a:xfrm>
+                    <a:prstGeom prst="rect">
+                      <a:avLst/>
+                    </a:prstGeom>
+                  </pic:spPr>
+                </pic:pic>
+              </a:graphicData>
+            </a:graphic>
+          </wp:inline>
+        </w:drawing>
+      </w:r>
+    </w:p>
+    <w:p>
+      <w:pPr>
+        <w:rPr>
+          <w:lang w:val="en-US"/>
+        </w:rPr>
+      </w:pPr>
+      <w:r>
+        <w:rPr>
+          <w:lang w:val="en-US"/>
+        </w:rPr>
+        <w:drawing>
+          <wp:inline distT="0" distB="0" distL="0" distR="0" wp14:anchorId="5687241D" wp14:editId="19815EA7">
+            <wp:extent cx="1762371" cy="724001"/>
+            <wp:effectExtent l="0" t="0" r="9525" b="0"/>
+            <wp:docPr id="20" name="Picture 20" descr="Text&#10;&#10;Description automatically generated"/>
+            <wp:cNvGraphicFramePr>
+              <a:graphicFrameLocks xmlns:a="http://schemas.openxmlformats.org/drawingml/2006/main" noChangeAspect="1"/>
+            </wp:cNvGraphicFramePr>
+            <a:graphic xmlns:a="http://schemas.openxmlformats.org/drawingml/2006/main">
+              <a:graphicData uri="http://schemas.openxmlformats.org/drawingml/2006/picture">
+                <pic:pic xmlns:pic="http://schemas.openxmlformats.org/drawingml/2006/picture">
+                  <pic:nvPicPr>
+                    <pic:cNvPr id="20" name="Picture 20" descr="Text&#10;&#10;Description automatically generated"/>
+                    <pic:cNvPicPr/>
+                  </pic:nvPicPr>
+                  <pic:blipFill>
+                    <a:blip r:embed="rId23"/>
+                    <a:stretch>
+                      <a:fillRect/>
+                    </a:stretch>
+                  </pic:blipFill>
+                  <pic:spPr>
+                    <a:xfrm>
+                      <a:off x="0" y="0"/>
+                      <a:ext cx="1762371" cy="724001"/>
+                    </a:xfrm>
+                    <a:prstGeom prst="rect">
+                      <a:avLst/>
+                    </a:prstGeom>
+                  </pic:spPr>
+                </pic:pic>
+              </a:graphicData>
+            </a:graphic>
+          </wp:inline>
+        </w:drawing>
+      </w:r>
+    </w:p>
+    <w:p>
+      <w:pPr>
+        <w:rPr>
+          <w:lang w:val="en-US"/>
+        </w:rPr>
+      </w:pPr>
+      <w:r>
+        <w:rPr>
+          <w:lang w:val="en-US"/>
+        </w:rPr>
+        <w:lastRenderedPageBreak/>
+        <w:drawing>
+          <wp:inline distT="0" distB="0" distL="0" distR="0" wp14:anchorId="5D54B5DD" wp14:editId="15D1C5F1">
+            <wp:extent cx="2324424" cy="4267796"/>
+            <wp:effectExtent l="0" t="0" r="0" b="0"/>
+            <wp:docPr id="21" name="Picture 21" descr="Text&#10;&#10;Description automatically generated"/>
+            <wp:cNvGraphicFramePr>
+              <a:graphicFrameLocks xmlns:a="http://schemas.openxmlformats.org/drawingml/2006/main" noChangeAspect="1"/>
+            </wp:cNvGraphicFramePr>
+            <a:graphic xmlns:a="http://schemas.openxmlformats.org/drawingml/2006/main">
+              <a:graphicData uri="http://schemas.openxmlformats.org/drawingml/2006/picture">
+                <pic:pic xmlns:pic="http://schemas.openxmlformats.org/drawingml/2006/picture">
+                  <pic:nvPicPr>
+                    <pic:cNvPr id="21" name="Picture 21" descr="Text&#10;&#10;Description automatically generated"/>
+                    <pic:cNvPicPr/>
+                  </pic:nvPicPr>
+                  <pic:blipFill>
+                    <a:blip r:embed="rId24"/>
+                    <a:stretch>
+                      <a:fillRect/>
+                    </a:stretch>
+                  </pic:blipFill>
+                  <pic:spPr>
+                    <a:xfrm>
+                      <a:off x="0" y="0"/>
+                      <a:ext cx="2324424" cy="4267796"/>
+                    </a:xfrm>
+                    <a:prstGeom prst="rect">
+                      <a:avLst/>
+                    </a:prstGeom>
+                  </pic:spPr>
+                </pic:pic>
+              </a:graphicData>
+            </a:graphic>
+          </wp:inline>
+        </w:drawing>
+      </w:r>
+      <w:r>
+        <w:rPr>
+          <w:lang w:val="en-US"/>
+        </w:rPr>
+        <w:drawing>
+          <wp:inline distT="0" distB="0" distL="0" distR="0" wp14:anchorId="642BC5BF" wp14:editId="7E4E1862">
+            <wp:extent cx="3172268" cy="1762371"/>
+            <wp:effectExtent l="0" t="0" r="9525" b="9525"/>
+            <wp:docPr id="23" name="Picture 23" descr="Text&#10;&#10;Description automatically generated"/>
+            <wp:cNvGraphicFramePr>
+              <a:graphicFrameLocks xmlns:a="http://schemas.openxmlformats.org/drawingml/2006/main" noChangeAspect="1"/>
+            </wp:cNvGraphicFramePr>
+            <a:graphic xmlns:a="http://schemas.openxmlformats.org/drawingml/2006/main">
+              <a:graphicData uri="http://schemas.openxmlformats.org/drawingml/2006/picture">
+                <pic:pic xmlns:pic="http://schemas.openxmlformats.org/drawingml/2006/picture">
+                  <pic:nvPicPr>
+                    <pic:cNvPr id="23" name="Picture 23" descr="Text&#10;&#10;Description automatically generated"/>
+                    <pic:cNvPicPr/>
+                  </pic:nvPicPr>
+                  <pic:blipFill>
+                    <a:blip r:embed="rId25"/>
+                    <a:stretch>
+                      <a:fillRect/>
+                    </a:stretch>
+                  </pic:blipFill>
+                  <pic:spPr>
+                    <a:xfrm>
+                      <a:off x="0" y="0"/>
+                      <a:ext cx="3172268" cy="1762371"/>
+                    </a:xfrm>
+                    <a:prstGeom prst="rect">
+                      <a:avLst/>
+                    </a:prstGeom>
+                  </pic:spPr>
+                </pic:pic>
+              </a:graphicData>
+            </a:graphic>
+          </wp:inline>
+        </w:drawing>
+      </w:r>
+    </w:p>
+    <w:p>
+      <w:pPr>
+        <w:rPr>
+          <w:b/>
+          <w:bCs/>
+          <w:lang w:val="en-US"/>
+        </w:rPr>
+      </w:pPr>
+      <w:r>
+        <w:rPr>
+          <w:b/>
+          <w:bCs/>
+          <w:lang w:val="en-US"/>
+        </w:rPr>
+        <w:t xml:space="preserve">Damaged item </w:t>
+      </w:r>
+      <w:r>
+        <w:rPr>
+          <w:b/>
+          <w:bCs/>
+          <w:lang w:val="en-US"/>
+        </w:rPr>
+        <w:t xml:space="preserve">and normal item (undamaged) </w:t>
+      </w:r>
+      <w:r>
+        <w:rPr>
+          <w:b/>
+          <w:bCs/>
+          <w:lang w:val="en-US"/>
+        </w:rPr>
+        <w:t>pay fine test:</w:t>
+      </w:r>
+    </w:p>
+    <w:p>
+      <w:pPr>
+        <w:rPr>
+          <w:noProof/>
+        </w:rPr>
+      </w:pPr>
+      <w:r>
+        <w:rPr>
+          <w:lang w:val="en-US"/>
+        </w:rPr>
+        <w:drawing>
+          <wp:inline distT="0" distB="0" distL="0" distR="0" wp14:anchorId="02B043FB" wp14:editId="3F2CA962">
+            <wp:extent cx="3143689" cy="3743847"/>
+            <wp:effectExtent l="0" t="0" r="0" b="0"/>
+            <wp:docPr id="24" name="Picture 24" descr="Text&#10;&#10;Description automatically generated"/>
+            <wp:cNvGraphicFramePr>
+              <a:graphicFrameLocks xmlns:a="http://schemas.openxmlformats.org/drawingml/2006/main" noChangeAspect="1"/>
+            </wp:cNvGraphicFramePr>
+            <a:graphic xmlns:a="http://schemas.openxmlformats.org/drawingml/2006/main">
+              <a:graphicData uri="http://schemas.openxmlformats.org/drawingml/2006/picture">
+                <pic:pic xmlns:pic="http://schemas.openxmlformats.org/drawingml/2006/picture">
+                  <pic:nvPicPr>
+                    <pic:cNvPr id="24" name="Picture 24" descr="Text&#10;&#10;Description automatically generated"/>
+                    <pic:cNvPicPr/>
+                  </pic:nvPicPr>
+                  <pic:blipFill>
+                    <a:blip r:embed="rId26"/>
+                    <a:stretch>
+                      <a:fillRect/>
+                    </a:stretch>
+                  </pic:blipFill>
+                  <pic:spPr>
+                    <a:xfrm>
+                      <a:off x="0" y="0"/>
+                      <a:ext cx="3143689" cy="3743847"/>
+                    </a:xfrm>
+                    <a:prstGeom prst="rect">
+                      <a:avLst/>
+                    </a:prstGeom>
+                  </pic:spPr>
+                </pic:pic>
+              </a:graphicData>
+            </a:graphic>
+          </wp:inline>
+        </w:drawing>
+      </w:r>
+    </w:p>
+    <w:p>
+      <w:pPr>
+        <w:rPr>
+          <w:noProof/>
+        </w:rPr>
+      </w:pPr>
+    </w:p>
+    <w:p>
+      <w:pPr>
+        <w:rPr>
+          <w:noProof/>
+        </w:rPr>
+      </w:pPr>
+      <w:r>
+        <w:rPr>
+          <w:lang w:val="en-US"/>
+        </w:rPr>
+        <w:lastRenderedPageBreak/>
+        <w:drawing>
+          <wp:inline distT="0" distB="0" distL="0" distR="0" wp14:anchorId="44C25D6E" wp14:editId="6F872564">
+            <wp:extent cx="1771897" cy="628738"/>
+            <wp:effectExtent l="0" t="0" r="0" b="0"/>
+            <wp:docPr id="25" name="Picture 25" descr="Text&#10;&#10;Description automatically generated"/>
+            <wp:cNvGraphicFramePr>
+              <a:graphicFrameLocks xmlns:a="http://schemas.openxmlformats.org/drawingml/2006/main" noChangeAspect="1"/>
+            </wp:cNvGraphicFramePr>
+            <a:graphic xmlns:a="http://schemas.openxmlformats.org/drawingml/2006/main">
+              <a:graphicData uri="http://schemas.openxmlformats.org/drawingml/2006/picture">
+                <pic:pic xmlns:pic="http://schemas.openxmlformats.org/drawingml/2006/picture">
+                  <pic:nvPicPr>
+                    <pic:cNvPr id="25" name="Picture 25" descr="Text&#10;&#10;Description automatically generated"/>
+                    <pic:cNvPicPr/>
+                  </pic:nvPicPr>
+                  <pic:blipFill>
+                    <a:blip r:embed="rId27"/>
+                    <a:stretch>
+                      <a:fillRect/>
+                    </a:stretch>
+                  </pic:blipFill>
+                  <pic:spPr>
+                    <a:xfrm>
+                      <a:off x="0" y="0"/>
+                      <a:ext cx="1771897" cy="628738"/>
+                    </a:xfrm>
+                    <a:prstGeom prst="rect">
+                      <a:avLst/>
+                    </a:prstGeom>
+                  </pic:spPr>
+                </pic:pic>
+              </a:graphicData>
+            </a:graphic>
+          </wp:inline>
+        </w:drawing>
+      </w:r>
+    </w:p>
+    <w:p>
+      <w:pPr>
+        <w:rPr>
+          <w:lang w:val="en-US"/>
+        </w:rPr>
+      </w:pPr>
+      <w:r>
+        <w:rPr>
+          <w:lang w:val="en-US"/>
+        </w:rPr>
+        <w:drawing>
+          <wp:inline distT="0" distB="0" distL="0" distR="0" wp14:anchorId="7FCA3AD9" wp14:editId="0C4087E7">
+            <wp:extent cx="2457793" cy="4182059"/>
+            <wp:effectExtent l="0" t="0" r="0" b="9525"/>
+            <wp:docPr id="26" name="Picture 26" descr="Text&#10;&#10;Description automatically generated"/>
+            <wp:cNvGraphicFramePr>
+              <a:graphicFrameLocks xmlns:a="http://schemas.openxmlformats.org/drawingml/2006/main" noChangeAspect="1"/>
+            </wp:cNvGraphicFramePr>
+            <a:graphic xmlns:a="http://schemas.openxmlformats.org/drawingml/2006/main">
+              <a:graphicData uri="http://schemas.openxmlformats.org/drawingml/2006/picture">
+                <pic:pic xmlns:pic="http://schemas.openxmlformats.org/drawingml/2006/picture">
+                  <pic:nvPicPr>
+                    <pic:cNvPr id="26" name="Picture 26" descr="Text&#10;&#10;Description automatically generated"/>
+                    <pic:cNvPicPr/>
+                  </pic:nvPicPr>
+                  <pic:blipFill>
+                    <a:blip r:embed="rId28"/>
+                    <a:stretch>
+                      <a:fillRect/>
+                    </a:stretch>
+                  </pic:blipFill>
+                  <pic:spPr>
+                    <a:xfrm>
+                      <a:off x="0" y="0"/>
+                      <a:ext cx="2457793" cy="4182059"/>
+                    </a:xfrm>
+                    <a:prstGeom prst="rect">
+                      <a:avLst/>
+                    </a:prstGeom>
+                  </pic:spPr>
+                </pic:pic>
+              </a:graphicData>
+            </a:graphic>
+          </wp:inline>
+        </w:drawing>
+      </w:r>
+      <w:r>
+        <w:rPr>
+          <w:lang w:val="en-US"/>
+        </w:rPr>
+        <w:drawing>
+          <wp:inline distT="0" distB="0" distL="0" distR="0" wp14:anchorId="52E6F5DC" wp14:editId="185D5209">
+            <wp:extent cx="2583757" cy="4199890"/>
+            <wp:effectExtent l="0" t="0" r="7620" b="0"/>
+            <wp:docPr id="27" name="Picture 27" descr="Text&#10;&#10;Description automatically generated"/>
+            <wp:cNvGraphicFramePr>
+              <a:graphicFrameLocks xmlns:a="http://schemas.openxmlformats.org/drawingml/2006/main" noChangeAspect="1"/>
+            </wp:cNvGraphicFramePr>
+            <a:graphic xmlns:a="http://schemas.openxmlformats.org/drawingml/2006/main">
+              <a:graphicData uri="http://schemas.openxmlformats.org/drawingml/2006/picture">
+                <pic:pic xmlns:pic="http://schemas.openxmlformats.org/drawingml/2006/picture">
+                  <pic:nvPicPr>
+                    <pic:cNvPr id="27" name="Picture 27" descr="Text&#10;&#10;Description automatically generated"/>
+                    <pic:cNvPicPr/>
+                  </pic:nvPicPr>
+                  <pic:blipFill>
+                    <a:blip r:embed="rId29"/>
+                    <a:stretch>
+                      <a:fillRect/>
+                    </a:stretch>
+                  </pic:blipFill>
+                  <pic:spPr>
+                    <a:xfrm>
+                      <a:off x="0" y="0"/>
+                      <a:ext cx="2592482" cy="4214072"/>
+                    </a:xfrm>
+                    <a:prstGeom prst="rect">
+                      <a:avLst/>
+                    </a:prstGeom>
+                  </pic:spPr>
+                </pic:pic>
+              </a:graphicData>
+            </a:graphic>
+          </wp:inline>
+        </w:drawing>
+      </w:r>
+      <w:r>
+        <w:rPr>
+          <w:noProof/>
+        </w:rPr>
+        <w:t xml:space="preserve"> </w:t>
+      </w:r>
+      <w:r>
+        <w:rPr>
+          <w:lang w:val="en-US"/>
+        </w:rPr>
+        <w:drawing>
+          <wp:inline distT="0" distB="0" distL="0" distR="0" wp14:anchorId="70717CE7" wp14:editId="4CD1AB9E">
+            <wp:extent cx="3258005" cy="1762371"/>
+            <wp:effectExtent l="0" t="0" r="0" b="9525"/>
+            <wp:docPr id="28" name="Picture 28" descr="Text&#10;&#10;Description automatically generated"/>
+            <wp:cNvGraphicFramePr>
+              <a:graphicFrameLocks xmlns:a="http://schemas.openxmlformats.org/drawingml/2006/main" noChangeAspect="1"/>
+            </wp:cNvGraphicFramePr>
+            <a:graphic xmlns:a="http://schemas.openxmlformats.org/drawingml/2006/main">
+              <a:graphicData uri="http://schemas.openxmlformats.org/drawingml/2006/picture">
+                <pic:pic xmlns:pic="http://schemas.openxmlformats.org/drawingml/2006/picture">
+                  <pic:nvPicPr>
+                    <pic:cNvPr id="28" name="Picture 28" descr="Text&#10;&#10;Description automatically generated"/>
+                    <pic:cNvPicPr/>
+                  </pic:nvPicPr>
+                  <pic:blipFill>
+                    <a:blip r:embed="rId30"/>
+                    <a:stretch>
+                      <a:fillRect/>
+                    </a:stretch>
+                  </pic:blipFill>
+                  <pic:spPr>
+                    <a:xfrm>
+                      <a:off x="0" y="0"/>
+                      <a:ext cx="3258005" cy="1762371"/>
+                    </a:xfrm>
+                    <a:prstGeom prst="rect">
+                      <a:avLst/>
+                    </a:prstGeom>
+                  </pic:spPr>
+                </pic:pic>
+              </a:graphicData>
+            </a:graphic>
+          </wp:inline>
+        </w:drawing>
+      </w:r>
+    </w:p>
+    <w:p>
+      <w:pPr>
+        <w:rPr>
+          <w:lang w:val="en-US"/>
+        </w:rPr>
+      </w:pPr>
+      <w:r>
+        <w:rPr>
+          <w:lang w:val="en-US"/>
+        </w:rPr>
+        <w:t>Result</w:t>
+      </w:r>
+      <w:r>
+        <w:rPr>
+          <w:lang w:val="en-US"/>
+        </w:rPr>
+        <w:t>2</w:t>
+      </w:r>
+      <w:r>
+        <w:rPr>
+          <w:lang w:val="en-US"/>
+        </w:rPr>
+        <w:t xml:space="preserve">: H1 true: </w:t>
+      </w:r>
+      <w:r>
+        <w:rPr>
+          <w:lang w:val="en-US"/>
+        </w:rPr>
+        <w:t>Variable 82 and 102 play a role in the bug.</w:t>
+      </w:r>
+      <w:r>
+        <w:rPr>
+          <w:lang w:val="en-US"/>
+        </w:rPr>
+        <w:t xml:space="preserve"> Both variables were infected and resulted in incorrect outputs</w:t>
+      </w:r>
+      <w:r>
+        <w:rPr>
+          <w:lang w:val="en-US"/>
+        </w:rPr>
+        <w:t xml:space="preserve">. </w:t>
+      </w:r>
+      <w:r>
+        <w:rPr>
+          <w:lang w:val="en-US"/>
+        </w:rPr>
+        <w:t>The modification of these variables eliminated the bug and correct results were obtained</w:t>
+      </w:r>
+      <w:r>
+        <w:rPr>
+          <w:lang w:val="en-US"/>
+        </w:rPr>
+        <w:t>.</w:t>
+      </w:r>
+    </w:p>
+    <w:p>
+      <w:pPr>
+        <w:rPr>
+          <w:lang w:val="en-US"/>
+        </w:rPr>
+      </w:pPr>
+      <w:r>
+        <w:rPr>
+          <w:lang w:val="en-US"/>
+        </w:rPr>
+        <w:t xml:space="preserve">Upon testing for two damaged items to confirm the bug is eliminated. This is the pay fine use case </w:t>
+      </w:r>
+      <w:proofErr w:type="spellStart"/>
+      <w:r>
+        <w:rPr>
+          <w:lang w:val="en-US"/>
+        </w:rPr>
+        <w:t>ui</w:t>
+      </w:r>
+      <w:proofErr w:type="spellEnd"/>
+      <w:r>
+        <w:rPr>
+          <w:lang w:val="en-US"/>
+        </w:rPr>
+        <w:t xml:space="preserve"> result</w:t>
+      </w:r>
+    </w:p>
+    <w:p>
+      <w:pPr>
+        <w:rPr>
+          <w:lang w:val="en-US"/>
+        </w:rPr>
+      </w:pPr>
+      <w:r>
+        <w:rPr>
+          <w:lang w:val="en-US"/>
+        </w:rPr>
+        <w:lastRenderedPageBreak/>
+        <w:drawing>
+          <wp:inline distT="0" distB="0" distL="0" distR="0" wp14:anchorId="5D1ABD45" wp14:editId="282D5C18">
+            <wp:extent cx="2755642" cy="4219575"/>
+            <wp:effectExtent l="0" t="0" r="6985" b="0"/>
+            <wp:docPr id="29" name="Picture 29" descr="Text&#10;&#10;Description automatically generated"/>
+            <wp:cNvGraphicFramePr>
+              <a:graphicFrameLocks xmlns:a="http://schemas.openxmlformats.org/drawingml/2006/main" noChangeAspect="1"/>
+            </wp:cNvGraphicFramePr>
+            <a:graphic xmlns:a="http://schemas.openxmlformats.org/drawingml/2006/main">
+              <a:graphicData uri="http://schemas.openxmlformats.org/drawingml/2006/picture">
+                <pic:pic xmlns:pic="http://schemas.openxmlformats.org/drawingml/2006/picture">
+                  <pic:nvPicPr>
+                    <pic:cNvPr id="29" name="Picture 29" descr="Text&#10;&#10;Description automatically generated"/>
+                    <pic:cNvPicPr/>
+                  </pic:nvPicPr>
+                  <pic:blipFill>
+                    <a:blip r:embed="rId31"/>
+                    <a:stretch>
+                      <a:fillRect/>
+                    </a:stretch>
+                  </pic:blipFill>
+                  <pic:spPr>
+                    <a:xfrm>
+                      <a:off x="0" y="0"/>
+                      <a:ext cx="2784964" cy="4264474"/>
+                    </a:xfrm>
+                    <a:prstGeom prst="rect">
+                      <a:avLst/>
+                    </a:prstGeom>
+                  </pic:spPr>
+                </pic:pic>
+              </a:graphicData>
+            </a:graphic>
+          </wp:inline>
+        </w:drawing>
+      </w:r>
+      <w:r>
+        <w:rPr>
+          <w:lang w:val="en-US"/>
+        </w:rPr>
+        <w:drawing>
+          <wp:inline distT="0" distB="0" distL="0" distR="0" wp14:anchorId="7906659E" wp14:editId="05755517">
+            <wp:extent cx="2410161" cy="4248743"/>
+            <wp:effectExtent l="0" t="0" r="9525" b="0"/>
+            <wp:docPr id="30" name="Picture 30" descr="Text&#10;&#10;Description automatically generated"/>
+            <wp:cNvGraphicFramePr>
+              <a:graphicFrameLocks xmlns:a="http://schemas.openxmlformats.org/drawingml/2006/main" noChangeAspect="1"/>
+            </wp:cNvGraphicFramePr>
+            <a:graphic xmlns:a="http://schemas.openxmlformats.org/drawingml/2006/main">
+              <a:graphicData uri="http://schemas.openxmlformats.org/drawingml/2006/picture">
+                <pic:pic xmlns:pic="http://schemas.openxmlformats.org/drawingml/2006/picture">
+                  <pic:nvPicPr>
+                    <pic:cNvPr id="30" name="Picture 30" descr="Text&#10;&#10;Description automatically generated"/>
+                    <pic:cNvPicPr/>
+                  </pic:nvPicPr>
+                  <pic:blipFill>
+                    <a:blip r:embed="rId32"/>
+                    <a:stretch>
+                      <a:fillRect/>
+                    </a:stretch>
+                  </pic:blipFill>
+                  <pic:spPr>
+                    <a:xfrm>
+                      <a:off x="0" y="0"/>
+                      <a:ext cx="2410161" cy="4248743"/>
+                    </a:xfrm>
+                    <a:prstGeom prst="rect">
+                      <a:avLst/>
+                    </a:prstGeom>
+                  </pic:spPr>
+                </pic:pic>
+              </a:graphicData>
+            </a:graphic>
+          </wp:inline>
+        </w:drawing>
+      </w:r>
+      <w:r>
+        <w:rPr>
+          <w:noProof/>
+        </w:rPr>
+        <w:t xml:space="preserve"> </w:t>
+      </w:r>
+      <w:r>
+        <w:rPr>
+          <w:lang w:val="en-US"/>
+        </w:rPr>
+        <w:drawing>
+          <wp:inline distT="0" distB="0" distL="0" distR="0" wp14:anchorId="7601F383" wp14:editId="43E7D4A3">
+            <wp:extent cx="3181794" cy="1743318"/>
+            <wp:effectExtent l="0" t="0" r="0" b="9525"/>
+            <wp:docPr id="31" name="Picture 31" descr="Text&#10;&#10;Description automatically generated"/>
+            <wp:cNvGraphicFramePr>
+              <a:graphicFrameLocks xmlns:a="http://schemas.openxmlformats.org/drawingml/2006/main" noChangeAspect="1"/>
+            </wp:cNvGraphicFramePr>
+            <a:graphic xmlns:a="http://schemas.openxmlformats.org/drawingml/2006/main">
+              <a:graphicData uri="http://schemas.openxmlformats.org/drawingml/2006/picture">
+                <pic:pic xmlns:pic="http://schemas.openxmlformats.org/drawingml/2006/picture">
+                  <pic:nvPicPr>
+                    <pic:cNvPr id="31" name="Picture 31" descr="Text&#10;&#10;Description automatically generated"/>
+                    <pic:cNvPicPr/>
+                  </pic:nvPicPr>
+                  <pic:blipFill>
+                    <a:blip r:embed="rId33"/>
+                    <a:stretch>
+                      <a:fillRect/>
+                    </a:stretch>
+                  </pic:blipFill>
+                  <pic:spPr>
+                    <a:xfrm>
+                      <a:off x="0" y="0"/>
+                      <a:ext cx="3181794" cy="1743318"/>
+                    </a:xfrm>
+                    <a:prstGeom prst="rect">
+                      <a:avLst/>
+                    </a:prstGeom>
+                  </pic:spPr>
+                </pic:pic>
+              </a:graphicData>
+            </a:graphic>
+          </wp:inline>
+        </w:drawing>
+      </w:r>
+    </w:p>
+    <w:p>
+      <w:pPr>
+        <w:rPr>
+          <w:lang w:val="en-US"/>
+        </w:rPr>
+      </w:pPr>
+    </w:p>
+    <w:p>
+      <w:pPr>
+        <w:rPr>
+          <w:lang w:val="en-US"/>
+        </w:rPr>
+      </w:pPr>
+      <w:r>
+        <w:rPr>
+          <w:lang w:val="en-US"/>
+        </w:rPr>
+        <w:t xml:space="preserve">(H0 </w:t>
+      </w:r>
+      <w:proofErr w:type="spellStart"/>
+      <w:r>
+        <w:rPr>
+          <w:lang w:val="en-US"/>
+        </w:rPr>
+        <w:t>etc</w:t>
+      </w:r>
+      <w:proofErr w:type="spellEnd"/>
+      <w:r>
+        <w:rPr>
+          <w:lang w:val="en-US"/>
+        </w:rPr>
+        <w:t xml:space="preserve"> represent your hypotheses (or guesses) and T0 </w:t>
+      </w:r>
+      <w:proofErr w:type="spellStart"/>
+      <w:r>
+        <w:rPr>
+          <w:lang w:val="en-US"/>
+        </w:rPr>
+        <w:t>etc</w:t>
+      </w:r>
+      <w:proofErr w:type="spellEnd"/>
+      <w:r>
+        <w:rPr>
+          <w:lang w:val="en-US"/>
+        </w:rPr>
+        <w:t xml:space="preserve"> represent the test (or check) you make to validate or falsify your hypotheses)</w:t>
       </w:r>
       <w:r>
         <w:rPr>
@@ -244,34 +2934,68 @@
         <w:rPr>
           <w:lang w:val="en-US"/>
         </w:rPr>
-        <w:t>Remember – you need to either work back up the dependence chain from the point of failure (externally observable fault), or progressively narrow down the area of code where the bug could be located. Just jumping straight to where you think the bug must be will not get you maximum marks. Maximum marks are for demonstrating you understand the process of scientific debugging and the steps involved in simplifying, isolating, testing, and rectifying, the bug then validating your fix.</w:t>
-      </w:r>
-    </w:p>
-    <w:p>
-      <w:pPr>
-        <w:rPr>
-          <w:lang w:val="en-US"/>
-        </w:rPr>
-      </w:pPr>
-      <w:r>
-        <w:rPr>
-          <w:lang w:val="en-US"/>
-        </w:rPr>
-        <w:t>If you are looking for higher grades (DI and HD) you should also write an automated test using JUnit (and Mockito as appropriate) that simplifies and replicates the bug. It is usually best to make the bug test fail when the bug is expressed and for the test to pass when correct behaviour is demonstrated.</w:t>
-      </w:r>
-    </w:p>
-    <w:p>
-      <w:pPr>
-        <w:rPr>
-          <w:lang w:val="en-US"/>
-        </w:rPr>
-      </w:pPr>
+        <w:t xml:space="preserve">Remember – you need to either work back up the dependence chain from the point of failure (externally observable fault), or progressively narrow down the area of code where the bug could be located. Just jumping straight to where you think the bug must be will not get you maximum marks. </w:t>
+      </w:r>
       <w:r>
         <w:rPr>
           <w:lang w:val="en-US"/>
         </w:rPr>
         <w:lastRenderedPageBreak/>
-        <w:t>Simplify where you think the bug should be down to a single function call (perhaps a pretty high level function’, set up the initial conditions for the bug to be expressed (perhaps by setting up some patrons/items and loans, then incrementing the date as appropriate)</w:t>
+        <w:t>Maximum marks are for demonstrating you understand the process of scientific debugging and the steps involved in simplifying, isolating, testing, and rectifying, the bug then validating your fix.</w:t>
+      </w:r>
+    </w:p>
+    <w:p>
+      <w:pPr>
+        <w:rPr>
+          <w:lang w:val="en-US"/>
+        </w:rPr>
+      </w:pPr>
+      <w:r>
+        <w:rPr>
+          <w:lang w:val="en-US"/>
+        </w:rPr>
+        <w:t xml:space="preserve">If you are looking for higher grades (DI and HD) you should also write an automated test using JUnit (and Mockito as appropriate) that simplifies and replicates the bug. It is usually best to make the bug test fail when the bug is expressed and for the test to pass when correct </w:t>
+      </w:r>
+      <w:proofErr w:type="spellStart"/>
+      <w:r>
+        <w:rPr>
+          <w:lang w:val="en-US"/>
+        </w:rPr>
+        <w:t>behaviour</w:t>
+      </w:r>
+      <w:proofErr w:type="spellEnd"/>
+      <w:r>
+        <w:rPr>
+          <w:lang w:val="en-US"/>
+        </w:rPr>
+        <w:t xml:space="preserve"> is demonstrated.</w:t>
+      </w:r>
+    </w:p>
+    <w:p>
+      <w:pPr>
+        <w:rPr>
+          <w:lang w:val="en-US"/>
+        </w:rPr>
+      </w:pPr>
+      <w:r>
+        <w:rPr>
+          <w:lang w:val="en-US"/>
+        </w:rPr>
+        <w:t xml:space="preserve">Simplify where you think the bug should be down to a single function call (perhaps a pretty </w:t>
+      </w:r>
+      <w:proofErr w:type="gramStart"/>
+      <w:r>
+        <w:rPr>
+          <w:lang w:val="en-US"/>
+        </w:rPr>
+        <w:t>high level</w:t>
+      </w:r>
+      <w:proofErr w:type="gramEnd"/>
+      <w:r>
+        <w:rPr>
+          <w:lang w:val="en-US"/>
+        </w:rPr>
+        <w:t xml:space="preserve"> function’, set up the initial conditions for the bug to be expressed (perhaps by setting up some patrons/items and loans, then incrementing the date as appropriate)</w:t>
       </w:r>
     </w:p>
     <w:p>
@@ -689,6 +3413,7 @@
   <w:style w:type="paragraph" w:default="1" w:styleId="Normal">
     <w:name w:val="Normal"/>
     <w:qFormat/>
+    <w:rsid w:val="00AB1513"/>
   </w:style>
   <w:style w:type="character" w:default="1" w:styleId="DefaultParagraphFont">
     <w:name w:val="Default Paragraph Font"/>
@@ -1013,4 +3738,16 @@
     </a:ext>
   </a:extLst>
 </a:theme>
+</file>
+
+<file path=customXml/item1.xml><?xml version="1.0" encoding="utf-8"?>
+<b:Sources xmlns:b="http://schemas.openxmlformats.org/officeDocument/2006/bibliography" xmlns="http://schemas.openxmlformats.org/officeDocument/2006/bibliography" SelectedStyle="\APASixthEditionOfficeOnline.xsl" StyleName="APA" Version="6"/>
+</file>
+
+<file path=customXml/itemProps1.xml><?xml version="1.0" encoding="utf-8"?>
+<ds:datastoreItem xmlns:ds="http://schemas.openxmlformats.org/officeDocument/2006/customXml" ds:itemID="{A8866117-9FB2-4610-A5BC-E63F69A3B75C}">
+  <ds:schemaRefs>
+    <ds:schemaRef ds:uri="http://schemas.openxmlformats.org/officeDocument/2006/bibliography"/>
+  </ds:schemaRefs>
+</ds:datastoreItem>
 </file>
</xml_diff>

<commit_message>
Tracing commit of B2
</commit_message>
<xml_diff>
--- a/A4 Resources 2022/Asg 4 Guidance .docx
+++ b/A4 Resources 2022/Asg 4 Guidance .docx
@@ -10,312 +10,21 @@
           <w:lang w:val="en-US"/>
         </w:rPr>
       </w:pPr>
-      <w:proofErr w:type="spellStart"/>
       <w:r>
         <w:rPr>
           <w:sz w:val="28"/>
           <w:szCs w:val="28"/>
           <w:lang w:val="en-US"/>
         </w:rPr>
-        <w:t>Asg</w:t>
-      </w:r>
-      <w:proofErr w:type="spellEnd"/>
+        <w:t xml:space="preserve">Asg 4 </w:t>
+      </w:r>
       <w:r>
         <w:rPr>
           <w:sz w:val="28"/>
           <w:szCs w:val="28"/>
           <w:lang w:val="en-US"/>
         </w:rPr>
-        <w:t xml:space="preserve"> 4 Guidance</w:t>
-      </w:r>
-    </w:p>
-    <w:p>
-      <w:pPr>
-        <w:rPr>
-          <w:lang w:val="en-US"/>
-        </w:rPr>
-      </w:pPr>
-      <w:r>
-        <w:rPr>
-          <w:lang w:val="en-US"/>
-        </w:rPr>
-        <w:t>It is not sufficient simply to eliminate the reported bugs. You need to record the debugging process. This means that you need to record the sequence of hypotheses (guesses) and tests (checks) that lead you from the point of failure (where the bug manifests as output) BACKWARDS to the origin of the defect.</w:t>
-      </w:r>
-    </w:p>
-    <w:p>
-      <w:pPr>
-        <w:rPr>
-          <w:lang w:val="en-US"/>
-        </w:rPr>
-      </w:pPr>
-      <w:r>
-        <w:rPr>
-          <w:lang w:val="en-US"/>
-        </w:rPr>
-        <w:t>You should record each debug log in this form:</w:t>
-      </w:r>
-    </w:p>
-    <w:p>
-      <w:pPr>
-        <w:rPr>
-          <w:lang w:val="en-US"/>
-        </w:rPr>
-      </w:pPr>
-    </w:p>
-    <w:p>
-      <w:pPr>
-        <w:rPr>
-          <w:lang w:val="en-US"/>
-        </w:rPr>
-      </w:pPr>
-      <w:r>
-        <w:rPr>
-          <w:lang w:val="en-US"/>
-        </w:rPr>
-        <w:t>Bug X</w:t>
-      </w:r>
-    </w:p>
-    <w:p>
-      <w:pPr>
-        <w:rPr>
-          <w:lang w:val="en-US"/>
-        </w:rPr>
-      </w:pPr>
-      <w:r>
-        <w:rPr>
-          <w:lang w:val="en-US"/>
-        </w:rPr>
-        <w:t>Point of Failure: At line XX in main, &lt;</w:t>
-      </w:r>
-      <w:proofErr w:type="spellStart"/>
-      <w:r>
-        <w:rPr>
-          <w:lang w:val="en-US"/>
-        </w:rPr>
-        <w:t>varY</w:t>
-      </w:r>
-      <w:proofErr w:type="spellEnd"/>
-      <w:r>
-        <w:rPr>
-          <w:lang w:val="en-US"/>
-        </w:rPr>
-        <w:t>&gt; is incorrect.</w:t>
-      </w:r>
-    </w:p>
-    <w:p>
-      <w:pPr>
-        <w:rPr>
-          <w:lang w:val="en-US"/>
-        </w:rPr>
-      </w:pPr>
-    </w:p>
-    <w:p>
-      <w:pPr>
-        <w:rPr>
-          <w:lang w:val="en-US"/>
-        </w:rPr>
-      </w:pPr>
-      <w:r>
-        <w:rPr>
-          <w:lang w:val="en-US"/>
-        </w:rPr>
-        <w:t>H0: var Y is reported incorrectly</w:t>
-      </w:r>
-    </w:p>
-    <w:p>
-      <w:pPr>
-        <w:rPr>
-          <w:lang w:val="en-US"/>
-        </w:rPr>
-      </w:pPr>
-      <w:r>
-        <w:rPr>
-          <w:lang w:val="en-US"/>
-        </w:rPr>
-        <w:t xml:space="preserve">T0: set a breakpoint at line XX, visually inspect </w:t>
-      </w:r>
-      <w:proofErr w:type="spellStart"/>
-      <w:r>
-        <w:rPr>
-          <w:lang w:val="en-US"/>
-        </w:rPr>
-        <w:t>varY</w:t>
-      </w:r>
-      <w:proofErr w:type="spellEnd"/>
-      <w:r>
-        <w:rPr>
-          <w:lang w:val="en-US"/>
-        </w:rPr>
-        <w:t xml:space="preserve"> value before output.</w:t>
-      </w:r>
-    </w:p>
-    <w:p>
-      <w:pPr>
-        <w:rPr>
-          <w:lang w:val="en-US"/>
-        </w:rPr>
-      </w:pPr>
-      <w:r>
-        <w:rPr>
-          <w:lang w:val="en-US"/>
-        </w:rPr>
-        <w:t xml:space="preserve">Result0: H0 false: </w:t>
-      </w:r>
-      <w:proofErr w:type="spellStart"/>
-      <w:r>
-        <w:rPr>
-          <w:lang w:val="en-US"/>
-        </w:rPr>
-        <w:t>varY</w:t>
-      </w:r>
-      <w:proofErr w:type="spellEnd"/>
-      <w:r>
-        <w:rPr>
-          <w:lang w:val="en-US"/>
-        </w:rPr>
-        <w:t xml:space="preserve"> is reported correctly.</w:t>
-      </w:r>
-    </w:p>
-    <w:p>
-      <w:pPr>
-        <w:rPr>
-          <w:lang w:val="en-US"/>
-        </w:rPr>
-      </w:pPr>
-    </w:p>
-    <w:p>
-      <w:pPr>
-        <w:rPr>
-          <w:lang w:val="en-US"/>
-        </w:rPr>
-      </w:pPr>
-      <w:r>
-        <w:rPr>
-          <w:lang w:val="en-US"/>
-        </w:rPr>
-        <w:t xml:space="preserve">H1: at line XY (some earlier line that affects the value of </w:t>
-      </w:r>
-      <w:proofErr w:type="spellStart"/>
-      <w:r>
-        <w:rPr>
-          <w:lang w:val="en-US"/>
-        </w:rPr>
-        <w:t>varY</w:t>
-      </w:r>
-      <w:proofErr w:type="spellEnd"/>
-      <w:r>
-        <w:rPr>
-          <w:lang w:val="en-US"/>
-        </w:rPr>
-        <w:t xml:space="preserve">), </w:t>
-      </w:r>
-      <w:proofErr w:type="spellStart"/>
-      <w:r>
-        <w:rPr>
-          <w:lang w:val="en-US"/>
-        </w:rPr>
-        <w:t>varZ</w:t>
-      </w:r>
-      <w:proofErr w:type="spellEnd"/>
-      <w:r>
-        <w:rPr>
-          <w:lang w:val="en-US"/>
-        </w:rPr>
-        <w:t xml:space="preserve"> (some var used to affect </w:t>
-      </w:r>
-      <w:proofErr w:type="spellStart"/>
-      <w:r>
-        <w:rPr>
-          <w:lang w:val="en-US"/>
-        </w:rPr>
-        <w:t>varY</w:t>
-      </w:r>
-      <w:proofErr w:type="spellEnd"/>
-      <w:r>
-        <w:rPr>
-          <w:lang w:val="en-US"/>
-        </w:rPr>
-        <w:t>) is incorrect.</w:t>
-      </w:r>
-    </w:p>
-    <w:p>
-      <w:pPr>
-        <w:rPr>
-          <w:lang w:val="en-US"/>
-        </w:rPr>
-      </w:pPr>
-      <w:r>
-        <w:rPr>
-          <w:lang w:val="en-US"/>
-        </w:rPr>
-        <w:t xml:space="preserve">T1: set a breakpoint at line XY, visually inspect </w:t>
-      </w:r>
-      <w:proofErr w:type="spellStart"/>
-      <w:r>
-        <w:rPr>
-          <w:lang w:val="en-US"/>
-        </w:rPr>
-        <w:t>varZ</w:t>
-      </w:r>
-      <w:proofErr w:type="spellEnd"/>
-      <w:r>
-        <w:rPr>
-          <w:lang w:val="en-US"/>
-        </w:rPr>
-        <w:t xml:space="preserve"> value </w:t>
-      </w:r>
-    </w:p>
-    <w:p>
-      <w:pPr>
-        <w:rPr>
-          <w:lang w:val="en-US"/>
-        </w:rPr>
-      </w:pPr>
-      <w:r>
-        <w:rPr>
-          <w:lang w:val="en-US"/>
-        </w:rPr>
-        <w:t xml:space="preserve">Result1: H1 true: </w:t>
-      </w:r>
-      <w:proofErr w:type="spellStart"/>
-      <w:r>
-        <w:rPr>
-          <w:lang w:val="en-US"/>
-        </w:rPr>
-        <w:t>varZ</w:t>
-      </w:r>
-      <w:proofErr w:type="spellEnd"/>
-      <w:r>
-        <w:rPr>
-          <w:lang w:val="en-US"/>
-        </w:rPr>
-        <w:t xml:space="preserve"> is incorrect</w:t>
-      </w:r>
-    </w:p>
-    <w:p>
-      <w:pPr>
-        <w:rPr>
-          <w:lang w:val="en-US"/>
-        </w:rPr>
-      </w:pPr>
-      <w:r>
-        <w:rPr>
-          <w:lang w:val="en-US"/>
-        </w:rPr>
-        <w:t>//////////</w:t>
-      </w:r>
-    </w:p>
-    <w:p>
-      <w:pPr>
-        <w:rPr>
-          <w:lang w:val="en-US"/>
-        </w:rPr>
-      </w:pPr>
-      <w:r>
-        <w:rPr>
-          <w:lang w:val="en-US"/>
-        </w:rPr>
-        <w:t>You should record each debug log in this form:</w:t>
+        <w:t>Debugging log</w:t>
       </w:r>
     </w:p>
     <w:p>
@@ -401,35 +110,7 @@
         <w:rPr>
           <w:lang w:val="en-US"/>
         </w:rPr>
-        <w:t xml:space="preserve">Variable </w:t>
-      </w:r>
-      <w:proofErr w:type="spellStart"/>
-      <w:r>
-        <w:rPr>
-          <w:lang w:val="en-US"/>
-        </w:rPr>
-        <w:t>currentLoan.discharge</w:t>
-      </w:r>
-      <w:proofErr w:type="spellEnd"/>
-      <w:r>
-        <w:rPr>
-          <w:lang w:val="en-US"/>
-        </w:rPr>
-        <w:t>(</w:t>
-      </w:r>
-      <w:proofErr w:type="spellStart"/>
-      <w:r>
-        <w:rPr>
-          <w:lang w:val="en-US"/>
-        </w:rPr>
-        <w:t>isDamaged</w:t>
-      </w:r>
-      <w:proofErr w:type="spellEnd"/>
-      <w:r>
-        <w:rPr>
-          <w:lang w:val="en-US"/>
-        </w:rPr>
-        <w:t>)</w:t>
+        <w:t>Variable currentLoan.discharge(isDamaged)</w:t>
       </w:r>
       <w:r>
         <w:rPr>
@@ -462,33 +143,11 @@
         </w:rPr>
         <w:t xml:space="preserve">H0: </w:t>
       </w:r>
-      <w:proofErr w:type="spellStart"/>
-      <w:r>
-        <w:rPr>
-          <w:lang w:val="en-US"/>
-        </w:rPr>
-        <w:t>currentLoan.discharge</w:t>
-      </w:r>
-      <w:proofErr w:type="spellEnd"/>
-      <w:r>
-        <w:rPr>
-          <w:lang w:val="en-US"/>
-        </w:rPr>
-        <w:t>(</w:t>
-      </w:r>
-      <w:proofErr w:type="spellStart"/>
-      <w:r>
-        <w:rPr>
-          <w:lang w:val="en-US"/>
-        </w:rPr>
-        <w:t>isDamaged</w:t>
-      </w:r>
-      <w:proofErr w:type="spellEnd"/>
-      <w:r>
-        <w:rPr>
-          <w:lang w:val="en-US"/>
-        </w:rPr>
-        <w:t>)</w:t>
+      <w:r>
+        <w:rPr>
+          <w:lang w:val="en-US"/>
+        </w:rPr>
+        <w:t>currentLoan.discharge(isDamaged)</w:t>
       </w:r>
       <w:r>
         <w:rPr>
@@ -505,6 +164,7 @@
       </w:pPr>
       <w:r>
         <w:rPr>
+          <w:noProof/>
           <w:lang w:val="en-US"/>
         </w:rPr>
         <w:drawing>
@@ -554,7 +214,6 @@
         <w:rPr>
           <w:lang w:val="en-US"/>
         </w:rPr>
-        <w:lastRenderedPageBreak/>
         <w:t xml:space="preserve">T0: </w:t>
       </w:r>
       <w:r>
@@ -585,21 +244,7 @@
         <w:rPr>
           <w:lang w:val="en-US"/>
         </w:rPr>
-        <w:t xml:space="preserve">the item is damaged even if it isn’t. Variable will be </w:t>
-      </w:r>
-      <w:proofErr w:type="gramStart"/>
-      <w:r>
-        <w:rPr>
-          <w:lang w:val="en-US"/>
-        </w:rPr>
-        <w:t>removed</w:t>
-      </w:r>
-      <w:proofErr w:type="gramEnd"/>
-      <w:r>
-        <w:rPr>
-          <w:lang w:val="en-US"/>
-        </w:rPr>
-        <w:t xml:space="preserve"> and program will be tested for results.</w:t>
+        <w:t>the item is damaged even if it isn’t. Variable will be removed and program will be tested for results.</w:t>
       </w:r>
     </w:p>
     <w:p>
@@ -677,6 +322,7 @@
       </w:pPr>
       <w:r>
         <w:rPr>
+          <w:noProof/>
           <w:lang w:val="en-US"/>
         </w:rPr>
         <w:drawing>
@@ -730,6 +376,7 @@
       </w:pPr>
       <w:r>
         <w:rPr>
+          <w:noProof/>
           <w:lang w:val="en-US"/>
         </w:rPr>
         <w:drawing>
@@ -779,6 +426,7 @@
         <w:rPr>
           <w:noProof/>
         </w:rPr>
+        <w:lastRenderedPageBreak/>
         <w:t xml:space="preserve"> </w:t>
       </w:r>
       <w:r>
@@ -832,7 +480,6 @@
         <w:rPr>
           <w:noProof/>
         </w:rPr>
-        <w:lastRenderedPageBreak/>
         <w:t xml:space="preserve"> </w:t>
       </w:r>
       <w:r>
@@ -948,49 +595,11 @@
         </w:rPr>
         <w:t xml:space="preserve">Variable </w:t>
       </w:r>
-      <w:proofErr w:type="spellStart"/>
-      <w:r>
-        <w:rPr>
-          <w:lang w:val="en-US"/>
-        </w:rPr>
-        <w:t>finesOwing</w:t>
-      </w:r>
-      <w:proofErr w:type="spellEnd"/>
-      <w:r>
-        <w:rPr>
-          <w:lang w:val="en-US"/>
-        </w:rPr>
-        <w:t xml:space="preserve"> += </w:t>
-      </w:r>
-      <w:proofErr w:type="spellStart"/>
-      <w:proofErr w:type="gramStart"/>
-      <w:r>
-        <w:rPr>
-          <w:lang w:val="en-US"/>
-        </w:rPr>
-        <w:t>loan.getFines</w:t>
-      </w:r>
-      <w:proofErr w:type="spellEnd"/>
-      <w:proofErr w:type="gramEnd"/>
-      <w:r>
-        <w:rPr>
-          <w:lang w:val="en-US"/>
-        </w:rPr>
-        <w:t xml:space="preserve">() and </w:t>
-      </w:r>
-      <w:proofErr w:type="spellStart"/>
-      <w:r>
-        <w:rPr>
-          <w:lang w:val="en-US"/>
-        </w:rPr>
-        <w:t>finesOwing</w:t>
-      </w:r>
-      <w:proofErr w:type="spellEnd"/>
-      <w:r>
-        <w:rPr>
-          <w:lang w:val="en-US"/>
-        </w:rPr>
-        <w:t xml:space="preserve"> += fines may be </w:t>
+      <w:r>
+        <w:rPr>
+          <w:lang w:val="en-US"/>
+        </w:rPr>
+        <w:t xml:space="preserve">finesOwing += loan.getFines() and finesOwing += fines may be </w:t>
       </w:r>
       <w:r>
         <w:rPr>
@@ -1022,77 +631,11 @@
         </w:rPr>
         <w:t xml:space="preserve"> to </w:t>
       </w:r>
-      <w:proofErr w:type="spellStart"/>
-      <w:r>
-        <w:rPr>
-          <w:lang w:val="en-US"/>
-        </w:rPr>
-        <w:t>finesOwing</w:t>
-      </w:r>
-      <w:proofErr w:type="spellEnd"/>
-      <w:r>
-        <w:rPr>
-          <w:lang w:val="en-US"/>
-        </w:rPr>
-        <w:t xml:space="preserve"> += fines – </w:t>
-      </w:r>
-      <w:proofErr w:type="spellStart"/>
-      <w:r>
-        <w:rPr>
-          <w:lang w:val="en-US"/>
-        </w:rPr>
-        <w:t>finesOwing</w:t>
-      </w:r>
-      <w:proofErr w:type="spellEnd"/>
-      <w:r>
-        <w:rPr>
-          <w:lang w:val="en-US"/>
-        </w:rPr>
-        <w:t xml:space="preserve"> and line 82 to </w:t>
-      </w:r>
-      <w:proofErr w:type="spellStart"/>
-      <w:r>
-        <w:rPr>
-          <w:lang w:val="en-US"/>
-        </w:rPr>
-        <w:t>finesOwing</w:t>
-      </w:r>
-      <w:proofErr w:type="spellEnd"/>
-      <w:r>
-        <w:rPr>
-          <w:lang w:val="en-US"/>
-        </w:rPr>
-        <w:t xml:space="preserve"> = </w:t>
-      </w:r>
-      <w:proofErr w:type="spellStart"/>
-      <w:r>
-        <w:rPr>
-          <w:lang w:val="en-US"/>
-        </w:rPr>
-        <w:t>finesOwing</w:t>
-      </w:r>
-      <w:proofErr w:type="spellEnd"/>
-      <w:r>
-        <w:rPr>
-          <w:lang w:val="en-US"/>
-        </w:rPr>
-        <w:t xml:space="preserve"> + </w:t>
-      </w:r>
-      <w:proofErr w:type="spellStart"/>
-      <w:proofErr w:type="gramStart"/>
-      <w:r>
-        <w:rPr>
-          <w:lang w:val="en-US"/>
-        </w:rPr>
-        <w:t>loan.getFines</w:t>
-      </w:r>
-      <w:proofErr w:type="spellEnd"/>
-      <w:proofErr w:type="gramEnd"/>
-      <w:r>
-        <w:rPr>
-          <w:lang w:val="en-US"/>
-        </w:rPr>
-        <w:t>()</w:t>
+      <w:r>
+        <w:rPr>
+          <w:lang w:val="en-US"/>
+        </w:rPr>
+        <w:t>finesOwing += fines – finesOwing and line 82 to finesOwing = finesOwing + loan.getFines()</w:t>
       </w:r>
       <w:r>
         <w:rPr>
@@ -1151,8 +694,10 @@
       </w:pPr>
       <w:r>
         <w:rPr>
-          <w:lang w:val="en-US"/>
-        </w:rPr>
+          <w:noProof/>
+          <w:lang w:val="en-US"/>
+        </w:rPr>
+        <w:lastRenderedPageBreak/>
         <w:drawing>
           <wp:inline distT="0" distB="0" distL="0" distR="0" wp14:anchorId="1CE4E147" wp14:editId="13A329DA">
             <wp:extent cx="4744112" cy="3667637"/>
@@ -1223,7 +768,6 @@
           <w:bCs/>
           <w:lang w:val="en-US"/>
         </w:rPr>
-        <w:lastRenderedPageBreak/>
         <w:t>After</w:t>
       </w:r>
     </w:p>
@@ -1235,6 +779,7 @@
       </w:pPr>
       <w:r>
         <w:rPr>
+          <w:noProof/>
           <w:lang w:val="en-US"/>
         </w:rPr>
         <w:drawing>
@@ -1284,6 +829,7 @@
         <w:rPr>
           <w:lang w:val="en-US"/>
         </w:rPr>
+        <w:lastRenderedPageBreak/>
         <w:t xml:space="preserve">T1: </w:t>
       </w:r>
       <w:r>
@@ -1313,6 +859,7 @@
       </w:pPr>
       <w:r>
         <w:rPr>
+          <w:noProof/>
           <w:lang w:val="en-US"/>
         </w:rPr>
         <w:drawing>
@@ -1360,6 +907,7 @@
       </w:pPr>
       <w:r>
         <w:rPr>
+          <w:noProof/>
           <w:lang w:val="en-US"/>
         </w:rPr>
         <w:drawing>
@@ -1407,9 +955,9 @@
       </w:pPr>
       <w:r>
         <w:rPr>
-          <w:lang w:val="en-US"/>
-        </w:rPr>
-        <w:lastRenderedPageBreak/>
+          <w:noProof/>
+          <w:lang w:val="en-US"/>
+        </w:rPr>
         <w:drawing>
           <wp:inline distT="0" distB="0" distL="0" distR="0" wp14:anchorId="5979E320" wp14:editId="340B3498">
             <wp:extent cx="2248214" cy="3515216"/>
@@ -1455,8 +1003,10 @@
       </w:pPr>
       <w:r>
         <w:rPr>
-          <w:lang w:val="en-US"/>
-        </w:rPr>
+          <w:noProof/>
+          <w:lang w:val="en-US"/>
+        </w:rPr>
+        <w:lastRenderedPageBreak/>
         <w:drawing>
           <wp:inline distT="0" distB="0" distL="0" distR="0" wp14:anchorId="29DA1DB6" wp14:editId="2FB2A2D0">
             <wp:extent cx="2200582" cy="4296375"/>
@@ -1502,9 +1052,9 @@
       </w:pPr>
       <w:r>
         <w:rPr>
-          <w:lang w:val="en-US"/>
-        </w:rPr>
-        <w:lastRenderedPageBreak/>
+          <w:noProof/>
+          <w:lang w:val="en-US"/>
+        </w:rPr>
         <w:drawing>
           <wp:inline distT="0" distB="0" distL="0" distR="0" wp14:anchorId="72D14D2D" wp14:editId="628AA5CA">
             <wp:extent cx="3267531" cy="1752845"/>
@@ -1644,49 +1194,7 @@
         <w:rPr>
           <w:lang w:val="en-US"/>
         </w:rPr>
-        <w:t xml:space="preserve"> Modifications to line 102 were made from </w:t>
-      </w:r>
-      <w:proofErr w:type="spellStart"/>
-      <w:r>
-        <w:rPr>
-          <w:lang w:val="en-US"/>
-        </w:rPr>
-        <w:t>finesOwing</w:t>
-      </w:r>
-      <w:proofErr w:type="spellEnd"/>
-      <w:r>
-        <w:rPr>
-          <w:lang w:val="en-US"/>
-        </w:rPr>
-        <w:t xml:space="preserve"> += fine – </w:t>
-      </w:r>
-      <w:proofErr w:type="spellStart"/>
-      <w:r>
-        <w:rPr>
-          <w:lang w:val="en-US"/>
-        </w:rPr>
-        <w:t>finesOwing</w:t>
-      </w:r>
-      <w:proofErr w:type="spellEnd"/>
-      <w:r>
-        <w:rPr>
-          <w:lang w:val="en-US"/>
-        </w:rPr>
-        <w:t xml:space="preserve"> to </w:t>
-      </w:r>
-      <w:proofErr w:type="spellStart"/>
-      <w:r>
-        <w:rPr>
-          <w:lang w:val="en-US"/>
-        </w:rPr>
-        <w:t>finesOwing</w:t>
-      </w:r>
-      <w:proofErr w:type="spellEnd"/>
-      <w:r>
-        <w:rPr>
-          <w:lang w:val="en-US"/>
-        </w:rPr>
-        <w:t xml:space="preserve"> += fine </w:t>
+        <w:t xml:space="preserve"> Modifications to line 102 were made from finesOwing += fine – finesOwing to finesOwing += fine </w:t>
       </w:r>
       <w:r>
         <w:rPr>
@@ -1732,8 +1240,10 @@
       </w:pPr>
       <w:r>
         <w:rPr>
-          <w:lang w:val="en-US"/>
-        </w:rPr>
+          <w:noProof/>
+          <w:lang w:val="en-US"/>
+        </w:rPr>
+        <w:lastRenderedPageBreak/>
         <w:drawing>
           <wp:inline distT="0" distB="0" distL="0" distR="0" wp14:anchorId="72B55875" wp14:editId="320F6A14">
             <wp:extent cx="4696480" cy="3705742"/>
@@ -1828,20 +1338,21 @@
           <w:bCs/>
           <w:lang w:val="en-US"/>
         </w:rPr>
+        <w:t>After</w:t>
+      </w:r>
+    </w:p>
+    <w:p>
+      <w:pPr>
+        <w:rPr>
+          <w:lang w:val="en-US"/>
+        </w:rPr>
+      </w:pPr>
+      <w:r>
+        <w:rPr>
+          <w:noProof/>
+          <w:lang w:val="en-US"/>
+        </w:rPr>
         <w:lastRenderedPageBreak/>
-        <w:t>After</w:t>
-      </w:r>
-    </w:p>
-    <w:p>
-      <w:pPr>
-        <w:rPr>
-          <w:lang w:val="en-US"/>
-        </w:rPr>
-      </w:pPr>
-      <w:r>
-        <w:rPr>
-          <w:lang w:val="en-US"/>
-        </w:rPr>
         <w:drawing>
           <wp:inline distT="0" distB="0" distL="0" distR="0" wp14:anchorId="641BA623" wp14:editId="13C1808F">
             <wp:extent cx="4582164" cy="3667637"/>
@@ -1949,6 +1460,7 @@
       </w:pPr>
       <w:r>
         <w:rPr>
+          <w:noProof/>
           <w:lang w:val="en-US"/>
         </w:rPr>
         <w:drawing>
@@ -1996,6 +1508,7 @@
       </w:pPr>
       <w:r>
         <w:rPr>
+          <w:noProof/>
           <w:lang w:val="en-US"/>
         </w:rPr>
         <w:drawing>
@@ -2043,6 +1556,7 @@
       </w:pPr>
       <w:r>
         <w:rPr>
+          <w:noProof/>
           <w:lang w:val="en-US"/>
         </w:rPr>
         <w:lastRenderedPageBreak/>
@@ -2084,6 +1598,7 @@
       </w:r>
       <w:r>
         <w:rPr>
+          <w:noProof/>
           <w:lang w:val="en-US"/>
         </w:rPr>
         <w:drawing>
@@ -2137,32 +1652,14 @@
           <w:bCs/>
           <w:lang w:val="en-US"/>
         </w:rPr>
-        <w:t xml:space="preserve">Damaged </w:t>
-      </w:r>
-      <w:proofErr w:type="gramStart"/>
+        <w:t>Damaged item pay fine</w:t>
+      </w:r>
       <w:r>
         <w:rPr>
           <w:b/>
           <w:bCs/>
           <w:lang w:val="en-US"/>
         </w:rPr>
-        <w:t>item</w:t>
-      </w:r>
-      <w:proofErr w:type="gramEnd"/>
-      <w:r>
-        <w:rPr>
-          <w:b/>
-          <w:bCs/>
-          <w:lang w:val="en-US"/>
-        </w:rPr>
-        <w:t xml:space="preserve"> pay fine</w:t>
-      </w:r>
-      <w:r>
-        <w:rPr>
-          <w:b/>
-          <w:bCs/>
-          <w:lang w:val="en-US"/>
-        </w:rPr>
         <w:t xml:space="preserve"> test:</w:t>
       </w:r>
     </w:p>
@@ -2174,6 +1671,7 @@
       </w:pPr>
       <w:r>
         <w:rPr>
+          <w:noProof/>
           <w:lang w:val="en-US"/>
         </w:rPr>
         <w:drawing>
@@ -2221,6 +1719,7 @@
       </w:pPr>
       <w:r>
         <w:rPr>
+          <w:noProof/>
           <w:lang w:val="en-US"/>
         </w:rPr>
         <w:drawing>
@@ -2268,6 +1767,7 @@
       </w:pPr>
       <w:r>
         <w:rPr>
+          <w:noProof/>
           <w:lang w:val="en-US"/>
         </w:rPr>
         <w:lastRenderedPageBreak/>
@@ -2309,6 +1809,7 @@
       </w:r>
       <w:r>
         <w:rPr>
+          <w:noProof/>
           <w:lang w:val="en-US"/>
         </w:rPr>
         <w:drawing>
@@ -2362,33 +1863,18 @@
           <w:bCs/>
           <w:lang w:val="en-US"/>
         </w:rPr>
-        <w:t xml:space="preserve">Damaged item </w:t>
-      </w:r>
-      <w:r>
-        <w:rPr>
-          <w:b/>
-          <w:bCs/>
-          <w:lang w:val="en-US"/>
-        </w:rPr>
-        <w:t xml:space="preserve">and normal item (undamaged) </w:t>
-      </w:r>
-      <w:r>
-        <w:rPr>
-          <w:b/>
-          <w:bCs/>
-          <w:lang w:val="en-US"/>
-        </w:rPr>
-        <w:t>pay fine test:</w:t>
-      </w:r>
-    </w:p>
-    <w:p>
-      <w:pPr>
-        <w:rPr>
-          <w:noProof/>
-        </w:rPr>
-      </w:pPr>
-      <w:r>
-        <w:rPr>
+        <w:t>Damaged item and normal item (undamaged) pay fine test:</w:t>
+      </w:r>
+    </w:p>
+    <w:p>
+      <w:pPr>
+        <w:rPr>
+          <w:noProof/>
+        </w:rPr>
+      </w:pPr>
+      <w:r>
+        <w:rPr>
+          <w:noProof/>
           <w:lang w:val="en-US"/>
         </w:rPr>
         <w:drawing>
@@ -2443,6 +1929,7 @@
       </w:pPr>
       <w:r>
         <w:rPr>
+          <w:noProof/>
           <w:lang w:val="en-US"/>
         </w:rPr>
         <w:lastRenderedPageBreak/>
@@ -2491,6 +1978,7 @@
       </w:pPr>
       <w:r>
         <w:rPr>
+          <w:noProof/>
           <w:lang w:val="en-US"/>
         </w:rPr>
         <w:drawing>
@@ -2531,6 +2019,7 @@
       </w:r>
       <w:r>
         <w:rPr>
+          <w:noProof/>
           <w:lang w:val="en-US"/>
         </w:rPr>
         <w:drawing>
@@ -2577,6 +2066,7 @@
       </w:r>
       <w:r>
         <w:rPr>
+          <w:noProof/>
           <w:lang w:val="en-US"/>
         </w:rPr>
         <w:drawing>
@@ -2681,31 +2171,18 @@
         <w:rPr>
           <w:lang w:val="en-US"/>
         </w:rPr>
-        <w:t xml:space="preserve">Upon testing for two damaged items to confirm the bug is eliminated. This is the pay fine use case </w:t>
-      </w:r>
-      <w:proofErr w:type="spellStart"/>
-      <w:r>
-        <w:rPr>
-          <w:lang w:val="en-US"/>
-        </w:rPr>
-        <w:t>ui</w:t>
-      </w:r>
-      <w:proofErr w:type="spellEnd"/>
-      <w:r>
-        <w:rPr>
-          <w:lang w:val="en-US"/>
-        </w:rPr>
-        <w:t xml:space="preserve"> result</w:t>
-      </w:r>
-    </w:p>
-    <w:p>
-      <w:pPr>
-        <w:rPr>
-          <w:lang w:val="en-US"/>
-        </w:rPr>
-      </w:pPr>
-      <w:r>
-        <w:rPr>
+        <w:t>Upon testing for two damaged items to confirm the bug is eliminated. This is the pay fine use case ui result</w:t>
+      </w:r>
+    </w:p>
+    <w:p>
+      <w:pPr>
+        <w:rPr>
+          <w:lang w:val="en-US"/>
+        </w:rPr>
+      </w:pPr>
+      <w:r>
+        <w:rPr>
+          <w:noProof/>
           <w:lang w:val="en-US"/>
         </w:rPr>
         <w:lastRenderedPageBreak/>
@@ -2747,6 +2224,7 @@
       </w:r>
       <w:r>
         <w:rPr>
+          <w:noProof/>
           <w:lang w:val="en-US"/>
         </w:rPr>
         <w:drawing>
@@ -2793,6 +2271,7 @@
       </w:r>
       <w:r>
         <w:rPr>
+          <w:noProof/>
           <w:lang w:val="en-US"/>
         </w:rPr>
         <w:drawing>
@@ -2838,84 +2317,36 @@
           <w:lang w:val="en-US"/>
         </w:rPr>
       </w:pPr>
-    </w:p>
-    <w:p>
-      <w:pPr>
-        <w:rPr>
-          <w:lang w:val="en-US"/>
-        </w:rPr>
-      </w:pPr>
-      <w:r>
-        <w:rPr>
-          <w:lang w:val="en-US"/>
-        </w:rPr>
-        <w:t xml:space="preserve">(H0 </w:t>
-      </w:r>
-      <w:proofErr w:type="spellStart"/>
-      <w:r>
-        <w:rPr>
-          <w:lang w:val="en-US"/>
-        </w:rPr>
-        <w:t>etc</w:t>
-      </w:r>
-      <w:proofErr w:type="spellEnd"/>
-      <w:r>
-        <w:rPr>
-          <w:lang w:val="en-US"/>
-        </w:rPr>
-        <w:t xml:space="preserve"> represent your hypotheses (or guesses) and T0 </w:t>
-      </w:r>
-      <w:proofErr w:type="spellStart"/>
-      <w:r>
-        <w:rPr>
-          <w:lang w:val="en-US"/>
-        </w:rPr>
-        <w:t>etc</w:t>
-      </w:r>
-      <w:proofErr w:type="spellEnd"/>
-      <w:r>
-        <w:rPr>
-          <w:lang w:val="en-US"/>
-        </w:rPr>
-        <w:t xml:space="preserve"> represent the test (or check) you make to validate or falsify your hypotheses)</w:t>
-      </w:r>
-      <w:r>
-        <w:rPr>
-          <w:lang w:val="en-US"/>
-        </w:rPr>
-        <w:t xml:space="preserve"> Continue to record hypotheses and tests until you find the bug.</w:t>
-      </w:r>
-    </w:p>
-    <w:p>
-      <w:pPr>
-        <w:rPr>
-          <w:lang w:val="en-US"/>
-        </w:rPr>
-      </w:pPr>
-      <w:r>
-        <w:rPr>
-          <w:lang w:val="en-US"/>
-        </w:rPr>
-        <w:t>Note that you are not required to write a Junit test for each step – a test can be a prediction on what you will observe at a particular break point in a debugger.</w:t>
-      </w:r>
-    </w:p>
-    <w:p>
-      <w:pPr>
-        <w:rPr>
-          <w:lang w:val="en-US"/>
-        </w:rPr>
-      </w:pPr>
-      <w:r>
-        <w:rPr>
-          <w:lang w:val="en-US"/>
-        </w:rPr>
-        <w:t>Y</w:t>
-      </w:r>
-      <w:r>
-        <w:rPr>
-          <w:lang w:val="en-US"/>
-        </w:rPr>
-        <w:t>ou will need to modify the format suggested above to reflect the exact hypotheses and tests that you perform. The point is that you need to document the logical progression of your debugging process.</w:t>
+      <w:r>
+        <w:rPr>
+          <w:lang w:val="en-US"/>
+        </w:rPr>
+        <w:t xml:space="preserve">Bug </w:t>
+      </w:r>
+      <w:r>
+        <w:rPr>
+          <w:lang w:val="en-US"/>
+        </w:rPr>
+        <w:t>2</w:t>
+      </w:r>
+    </w:p>
+    <w:p>
+      <w:pPr>
+        <w:rPr>
+          <w:lang w:val="en-US"/>
+        </w:rPr>
+      </w:pPr>
+      <w:r>
+        <w:rPr>
+          <w:lang w:val="en-US"/>
+        </w:rPr>
+        <w:t>Point of Failure:</w:t>
+      </w:r>
+      <w:r>
+        <w:rPr>
+          <w:lang w:val="en-US"/>
+        </w:rPr>
+        <w:t xml:space="preserve"> Potential error</w:t>
       </w:r>
       <w:r>
         <w:rPr>
@@ -2923,79 +2354,837 @@
         </w:rPr>
         <w:t xml:space="preserve"> </w:t>
       </w:r>
-    </w:p>
-    <w:p>
-      <w:pPr>
-        <w:rPr>
-          <w:lang w:val="en-US"/>
-        </w:rPr>
-      </w:pPr>
-      <w:r>
-        <w:rPr>
-          <w:lang w:val="en-US"/>
-        </w:rPr>
-        <w:t xml:space="preserve">Remember – you need to either work back up the dependence chain from the point of failure (externally observable fault), or progressively narrow down the area of code where the bug could be located. Just jumping straight to where you think the bug must be will not get you maximum marks. </w:t>
-      </w:r>
+      <w:r>
+        <w:rPr>
+          <w:lang w:val="en-US"/>
+        </w:rPr>
+        <w:t>a</w:t>
+      </w:r>
+      <w:r>
+        <w:rPr>
+          <w:lang w:val="en-US"/>
+        </w:rPr>
+        <w:t xml:space="preserve">t line </w:t>
+      </w:r>
+      <w:r>
+        <w:rPr>
+          <w:lang w:val="en-US"/>
+        </w:rPr>
+        <w:t>21</w:t>
+      </w:r>
+      <w:r>
+        <w:rPr>
+          <w:lang w:val="en-US"/>
+        </w:rPr>
+        <w:t xml:space="preserve"> </w:t>
+      </w:r>
+      <w:r>
+        <w:rPr>
+          <w:lang w:val="en-US"/>
+        </w:rPr>
+        <w:t xml:space="preserve">in </w:t>
+      </w:r>
+      <w:r>
+        <w:rPr>
+          <w:lang w:val="en-US"/>
+        </w:rPr>
+        <w:t>Library.java</w:t>
+      </w:r>
+      <w:r>
+        <w:rPr>
+          <w:lang w:val="en-US"/>
+        </w:rPr>
+        <w:t xml:space="preserve">, </w:t>
+      </w:r>
+      <w:r>
+        <w:rPr>
+          <w:lang w:val="en-US"/>
+        </w:rPr>
+        <w:t xml:space="preserve">Variable </w:t>
+      </w:r>
+      <w:r>
+        <w:rPr>
+          <w:lang w:val="en-US"/>
+        </w:rPr>
+        <w:t>LOAN_LIMIT = 2;</w:t>
+      </w:r>
+      <w:r>
+        <w:rPr>
+          <w:lang w:val="en-US"/>
+        </w:rPr>
+        <w:t xml:space="preserve"> is incorrect.</w:t>
+      </w:r>
+      <w:r>
+        <w:rPr>
+          <w:lang w:val="en-US"/>
+        </w:rPr>
+        <w:t xml:space="preserve"> </w:t>
+      </w:r>
+      <w:r>
+        <w:rPr>
+          <w:lang w:val="en-US"/>
+        </w:rPr>
+        <w:t>Modified line to = 1</w:t>
+      </w:r>
+      <w:r>
+        <w:rPr>
+          <w:lang w:val="en-US"/>
+        </w:rPr>
+        <w:t>.</w:t>
+      </w:r>
+    </w:p>
+    <w:p>
+      <w:pPr>
+        <w:rPr>
+          <w:lang w:val="en-US"/>
+        </w:rPr>
+      </w:pPr>
+      <w:r>
+        <w:rPr>
+          <w:lang w:val="en-US"/>
+        </w:rPr>
+        <w:t xml:space="preserve">H0: </w:t>
+      </w:r>
+      <w:r>
+        <w:rPr>
+          <w:lang w:val="en-US"/>
+        </w:rPr>
+        <w:t xml:space="preserve">Because the user is able to borrow more than one item and the loan limit error is displayed after the third item, I suspect that the error takes into account the number 0 as a part of the loan limit. I have reduced the loan limit to 1 to determine if this is the case and if this prevents the user from borrowing again in separate </w:t>
+      </w:r>
+      <w:r>
+        <w:rPr>
+          <w:lang w:val="en-US"/>
+        </w:rPr>
+        <w:t>sessions</w:t>
+      </w:r>
+      <w:r>
+        <w:rPr>
+          <w:lang w:val="en-US"/>
+        </w:rPr>
+        <w:t xml:space="preserve">. </w:t>
+      </w:r>
+      <w:r>
+        <w:rPr>
+          <w:lang w:val="en-US"/>
+        </w:rPr>
+        <w:t>Current code displayed below</w:t>
+      </w:r>
+    </w:p>
+    <w:p>
+      <w:pPr>
+        <w:rPr>
+          <w:lang w:val="en-US"/>
+        </w:rPr>
+      </w:pPr>
       <w:r>
         <w:rPr>
           <w:lang w:val="en-US"/>
         </w:rPr>
         <w:lastRenderedPageBreak/>
-        <w:t>Maximum marks are for demonstrating you understand the process of scientific debugging and the steps involved in simplifying, isolating, testing, and rectifying, the bug then validating your fix.</w:t>
-      </w:r>
-    </w:p>
-    <w:p>
-      <w:pPr>
-        <w:rPr>
-          <w:lang w:val="en-US"/>
-        </w:rPr>
-      </w:pPr>
-      <w:r>
-        <w:rPr>
-          <w:lang w:val="en-US"/>
-        </w:rPr>
-        <w:t xml:space="preserve">If you are looking for higher grades (DI and HD) you should also write an automated test using JUnit (and Mockito as appropriate) that simplifies and replicates the bug. It is usually best to make the bug test fail when the bug is expressed and for the test to pass when correct </w:t>
-      </w:r>
-      <w:proofErr w:type="spellStart"/>
-      <w:r>
-        <w:rPr>
-          <w:lang w:val="en-US"/>
-        </w:rPr>
-        <w:t>behaviour</w:t>
-      </w:r>
-      <w:proofErr w:type="spellEnd"/>
-      <w:r>
-        <w:rPr>
-          <w:lang w:val="en-US"/>
-        </w:rPr>
-        <w:t xml:space="preserve"> is demonstrated.</w:t>
-      </w:r>
-    </w:p>
-    <w:p>
-      <w:pPr>
-        <w:rPr>
-          <w:lang w:val="en-US"/>
-        </w:rPr>
-      </w:pPr>
-      <w:r>
-        <w:rPr>
-          <w:lang w:val="en-US"/>
-        </w:rPr>
-        <w:t xml:space="preserve">Simplify where you think the bug should be down to a single function call (perhaps a pretty </w:t>
-      </w:r>
-      <w:proofErr w:type="gramStart"/>
-      <w:r>
-        <w:rPr>
-          <w:lang w:val="en-US"/>
-        </w:rPr>
-        <w:t>high level</w:t>
-      </w:r>
-      <w:proofErr w:type="gramEnd"/>
-      <w:r>
-        <w:rPr>
-          <w:lang w:val="en-US"/>
-        </w:rPr>
-        <w:t xml:space="preserve"> function’, set up the initial conditions for the bug to be expressed (perhaps by setting up some patrons/items and loans, then incrementing the date as appropriate)</w:t>
+        <w:drawing>
+          <wp:inline distT="0" distB="0" distL="0" distR="0" wp14:anchorId="5ADD462B" wp14:editId="69D69BAD">
+            <wp:extent cx="4906108" cy="1561034"/>
+            <wp:effectExtent l="0" t="0" r="8890" b="1270"/>
+            <wp:docPr id="17" name="Picture 17" descr="Text&#10;&#10;Description automatically generated"/>
+            <wp:cNvGraphicFramePr>
+              <a:graphicFrameLocks xmlns:a="http://schemas.openxmlformats.org/drawingml/2006/main" noChangeAspect="1"/>
+            </wp:cNvGraphicFramePr>
+            <a:graphic xmlns:a="http://schemas.openxmlformats.org/drawingml/2006/main">
+              <a:graphicData uri="http://schemas.openxmlformats.org/drawingml/2006/picture">
+                <pic:pic xmlns:pic="http://schemas.openxmlformats.org/drawingml/2006/picture">
+                  <pic:nvPicPr>
+                    <pic:cNvPr id="17" name="Picture 17" descr="Text&#10;&#10;Description automatically generated"/>
+                    <pic:cNvPicPr/>
+                  </pic:nvPicPr>
+                  <pic:blipFill>
+                    <a:blip r:embed="rId34"/>
+                    <a:stretch>
+                      <a:fillRect/>
+                    </a:stretch>
+                  </pic:blipFill>
+                  <pic:spPr>
+                    <a:xfrm>
+                      <a:off x="0" y="0"/>
+                      <a:ext cx="4932216" cy="1569341"/>
+                    </a:xfrm>
+                    <a:prstGeom prst="rect">
+                      <a:avLst/>
+                    </a:prstGeom>
+                  </pic:spPr>
+                </pic:pic>
+              </a:graphicData>
+            </a:graphic>
+          </wp:inline>
+        </w:drawing>
+      </w:r>
+    </w:p>
+    <w:p>
+      <w:pPr>
+        <w:rPr>
+          <w:lang w:val="en-US"/>
+        </w:rPr>
+      </w:pPr>
+      <w:r>
+        <w:rPr>
+          <w:lang w:val="en-US"/>
+        </w:rPr>
+        <w:t xml:space="preserve">T0: </w:t>
+      </w:r>
+      <w:r>
+        <w:rPr>
+          <w:lang w:val="en-US"/>
+        </w:rPr>
+        <w:t xml:space="preserve">Variable may increase the loan limit allowed by </w:t>
+      </w:r>
+      <w:r>
+        <w:rPr>
+          <w:lang w:val="en-US"/>
+        </w:rPr>
+        <w:t>the</w:t>
+      </w:r>
+      <w:r>
+        <w:rPr>
+          <w:lang w:val="en-US"/>
+        </w:rPr>
+        <w:t xml:space="preserve"> user, variable will be tested for any resolutions to the bug</w:t>
+      </w:r>
+      <w:r>
+        <w:rPr>
+          <w:lang w:val="en-US"/>
+        </w:rPr>
+        <w:t xml:space="preserve"> or any effect on it</w:t>
+      </w:r>
+      <w:r>
+        <w:rPr>
+          <w:lang w:val="en-US"/>
+        </w:rPr>
+        <w:t>.</w:t>
+      </w:r>
+      <w:r>
+        <w:rPr>
+          <w:lang w:val="en-US"/>
+        </w:rPr>
+        <w:t xml:space="preserve"> Modified code and testing below </w:t>
+      </w:r>
+    </w:p>
+    <w:p>
+      <w:pPr>
+        <w:rPr>
+          <w:lang w:val="en-US"/>
+        </w:rPr>
+      </w:pPr>
+      <w:r>
+        <w:rPr>
+          <w:lang w:val="en-US"/>
+        </w:rPr>
+        <w:drawing>
+          <wp:inline distT="0" distB="0" distL="0" distR="0" wp14:anchorId="7C174BD5" wp14:editId="24C53560">
+            <wp:extent cx="4286848" cy="1295581"/>
+            <wp:effectExtent l="0" t="0" r="0" b="0"/>
+            <wp:docPr id="32" name="Picture 32" descr="Text&#10;&#10;Description automatically generated"/>
+            <wp:cNvGraphicFramePr>
+              <a:graphicFrameLocks xmlns:a="http://schemas.openxmlformats.org/drawingml/2006/main" noChangeAspect="1"/>
+            </wp:cNvGraphicFramePr>
+            <a:graphic xmlns:a="http://schemas.openxmlformats.org/drawingml/2006/main">
+              <a:graphicData uri="http://schemas.openxmlformats.org/drawingml/2006/picture">
+                <pic:pic xmlns:pic="http://schemas.openxmlformats.org/drawingml/2006/picture">
+                  <pic:nvPicPr>
+                    <pic:cNvPr id="32" name="Picture 32" descr="Text&#10;&#10;Description automatically generated"/>
+                    <pic:cNvPicPr/>
+                  </pic:nvPicPr>
+                  <pic:blipFill>
+                    <a:blip r:embed="rId35"/>
+                    <a:stretch>
+                      <a:fillRect/>
+                    </a:stretch>
+                  </pic:blipFill>
+                  <pic:spPr>
+                    <a:xfrm>
+                      <a:off x="0" y="0"/>
+                      <a:ext cx="4286848" cy="1295581"/>
+                    </a:xfrm>
+                    <a:prstGeom prst="rect">
+                      <a:avLst/>
+                    </a:prstGeom>
+                  </pic:spPr>
+                </pic:pic>
+              </a:graphicData>
+            </a:graphic>
+          </wp:inline>
+        </w:drawing>
+      </w:r>
+    </w:p>
+    <w:p>
+      <w:pPr>
+        <w:rPr>
+          <w:lang w:val="en-US"/>
+        </w:rPr>
+      </w:pPr>
+      <w:r>
+        <w:rPr>
+          <w:lang w:val="en-US"/>
+        </w:rPr>
+        <w:drawing>
+          <wp:inline distT="0" distB="0" distL="0" distR="0" wp14:anchorId="2358ECD9" wp14:editId="258301A6">
+            <wp:extent cx="3248478" cy="3743847"/>
+            <wp:effectExtent l="0" t="0" r="9525" b="9525"/>
+            <wp:docPr id="33" name="Picture 33" descr="Text&#10;&#10;Description automatically generated"/>
+            <wp:cNvGraphicFramePr>
+              <a:graphicFrameLocks xmlns:a="http://schemas.openxmlformats.org/drawingml/2006/main" noChangeAspect="1"/>
+            </wp:cNvGraphicFramePr>
+            <a:graphic xmlns:a="http://schemas.openxmlformats.org/drawingml/2006/main">
+              <a:graphicData uri="http://schemas.openxmlformats.org/drawingml/2006/picture">
+                <pic:pic xmlns:pic="http://schemas.openxmlformats.org/drawingml/2006/picture">
+                  <pic:nvPicPr>
+                    <pic:cNvPr id="33" name="Picture 33" descr="Text&#10;&#10;Description automatically generated"/>
+                    <pic:cNvPicPr/>
+                  </pic:nvPicPr>
+                  <pic:blipFill>
+                    <a:blip r:embed="rId36"/>
+                    <a:stretch>
+                      <a:fillRect/>
+                    </a:stretch>
+                  </pic:blipFill>
+                  <pic:spPr>
+                    <a:xfrm>
+                      <a:off x="0" y="0"/>
+                      <a:ext cx="3248478" cy="3743847"/>
+                    </a:xfrm>
+                    <a:prstGeom prst="rect">
+                      <a:avLst/>
+                    </a:prstGeom>
+                  </pic:spPr>
+                </pic:pic>
+              </a:graphicData>
+            </a:graphic>
+          </wp:inline>
+        </w:drawing>
+      </w:r>
+    </w:p>
+    <w:p>
+      <w:pPr>
+        <w:rPr>
+          <w:lang w:val="en-US"/>
+        </w:rPr>
+      </w:pPr>
+      <w:r>
+        <w:rPr>
+          <w:lang w:val="en-US"/>
+        </w:rPr>
+        <w:lastRenderedPageBreak/>
+        <w:drawing>
+          <wp:inline distT="0" distB="0" distL="0" distR="0" wp14:anchorId="4D05DFA5" wp14:editId="75618B17">
+            <wp:extent cx="3248478" cy="1924319"/>
+            <wp:effectExtent l="0" t="0" r="0" b="0"/>
+            <wp:docPr id="34" name="Picture 34" descr="Text&#10;&#10;Description automatically generated"/>
+            <wp:cNvGraphicFramePr>
+              <a:graphicFrameLocks xmlns:a="http://schemas.openxmlformats.org/drawingml/2006/main" noChangeAspect="1"/>
+            </wp:cNvGraphicFramePr>
+            <a:graphic xmlns:a="http://schemas.openxmlformats.org/drawingml/2006/main">
+              <a:graphicData uri="http://schemas.openxmlformats.org/drawingml/2006/picture">
+                <pic:pic xmlns:pic="http://schemas.openxmlformats.org/drawingml/2006/picture">
+                  <pic:nvPicPr>
+                    <pic:cNvPr id="34" name="Picture 34" descr="Text&#10;&#10;Description automatically generated"/>
+                    <pic:cNvPicPr/>
+                  </pic:nvPicPr>
+                  <pic:blipFill>
+                    <a:blip r:embed="rId37"/>
+                    <a:stretch>
+                      <a:fillRect/>
+                    </a:stretch>
+                  </pic:blipFill>
+                  <pic:spPr>
+                    <a:xfrm>
+                      <a:off x="0" y="0"/>
+                      <a:ext cx="3248478" cy="1924319"/>
+                    </a:xfrm>
+                    <a:prstGeom prst="rect">
+                      <a:avLst/>
+                    </a:prstGeom>
+                  </pic:spPr>
+                </pic:pic>
+              </a:graphicData>
+            </a:graphic>
+          </wp:inline>
+        </w:drawing>
+      </w:r>
+    </w:p>
+    <w:p>
+      <w:pPr>
+        <w:rPr>
+          <w:lang w:val="en-US"/>
+        </w:rPr>
+      </w:pPr>
+      <w:r>
+        <w:rPr>
+          <w:lang w:val="en-US"/>
+        </w:rPr>
+        <w:t xml:space="preserve">Result0: H0 false: </w:t>
+      </w:r>
+      <w:r>
+        <w:rPr>
+          <w:lang w:val="en-US"/>
+        </w:rPr>
+        <w:t>The variable has an effect on the loan limit of the first session but does not resolve the bug</w:t>
+      </w:r>
+      <w:r>
+        <w:rPr>
+          <w:lang w:val="en-US"/>
+        </w:rPr>
+        <w:t>.</w:t>
+      </w:r>
+      <w:r>
+        <w:rPr>
+          <w:lang w:val="en-US"/>
+        </w:rPr>
+        <w:t xml:space="preserve"> User can still borrow again in the second session</w:t>
+      </w:r>
+      <w:r>
+        <w:rPr>
+          <w:lang w:val="en-US"/>
+        </w:rPr>
+        <w:t>. I believe that investigation into the borrow item control use case would provide helpful. Code has been reverted back to original state</w:t>
+      </w:r>
+    </w:p>
+    <w:p>
+      <w:pPr>
+        <w:rPr>
+          <w:lang w:val="en-US"/>
+        </w:rPr>
+      </w:pPr>
+    </w:p>
+    <w:p>
+      <w:pPr>
+        <w:rPr>
+          <w:lang w:val="en-US"/>
+        </w:rPr>
+      </w:pPr>
+      <w:r>
+        <w:rPr>
+          <w:lang w:val="en-US"/>
+        </w:rPr>
+        <w:t>Point of Failure:</w:t>
+      </w:r>
+      <w:r>
+        <w:rPr>
+          <w:lang w:val="en-US"/>
+        </w:rPr>
+        <w:t xml:space="preserve"> Potential error</w:t>
+      </w:r>
+      <w:r>
+        <w:rPr>
+          <w:lang w:val="en-US"/>
+        </w:rPr>
+        <w:t xml:space="preserve"> </w:t>
+      </w:r>
+      <w:r>
+        <w:rPr>
+          <w:lang w:val="en-US"/>
+        </w:rPr>
+        <w:t>a</w:t>
+      </w:r>
+      <w:r>
+        <w:rPr>
+          <w:lang w:val="en-US"/>
+        </w:rPr>
+        <w:t xml:space="preserve">t line </w:t>
+      </w:r>
+      <w:r>
+        <w:rPr>
+          <w:lang w:val="en-US"/>
+        </w:rPr>
+        <w:t>79</w:t>
+      </w:r>
+      <w:r>
+        <w:rPr>
+          <w:lang w:val="en-US"/>
+        </w:rPr>
+        <w:t xml:space="preserve"> </w:t>
+      </w:r>
+      <w:r>
+        <w:rPr>
+          <w:lang w:val="en-US"/>
+        </w:rPr>
+        <w:t xml:space="preserve">in </w:t>
+      </w:r>
+      <w:r>
+        <w:rPr>
+          <w:lang w:val="en-US"/>
+        </w:rPr>
+        <w:t>BorrowItemControl</w:t>
+      </w:r>
+      <w:r>
+        <w:rPr>
+          <w:lang w:val="en-US"/>
+        </w:rPr>
+        <w:t>.java</w:t>
+      </w:r>
+      <w:r>
+        <w:rPr>
+          <w:lang w:val="en-US"/>
+        </w:rPr>
+        <w:t xml:space="preserve">, </w:t>
+      </w:r>
+      <w:r>
+        <w:rPr>
+          <w:lang w:val="en-US"/>
+        </w:rPr>
+        <w:t xml:space="preserve">Variable </w:t>
+      </w:r>
+      <w:r>
+        <w:rPr>
+          <w:lang w:val="en-US"/>
+        </w:rPr>
+        <w:t>library.getNumberOfLoansRemaingForPatron(patron) – pendingList.size() &lt; 0 may be the cause of the bug</w:t>
+      </w:r>
+      <w:r>
+        <w:rPr>
+          <w:lang w:val="en-US"/>
+        </w:rPr>
+        <w:t>.</w:t>
+      </w:r>
+    </w:p>
+    <w:p>
+      <w:pPr>
+        <w:rPr>
+          <w:lang w:val="en-US"/>
+        </w:rPr>
+      </w:pPr>
+      <w:r>
+        <w:rPr>
+          <w:lang w:val="en-US"/>
+        </w:rPr>
+        <w:t xml:space="preserve">H1: </w:t>
+      </w:r>
+      <w:r>
+        <w:rPr>
+          <w:lang w:val="en-US"/>
+        </w:rPr>
+        <w:t>In my opinion if the variable was changed from 0 to 1, the bug would be eliminated from the program as the program takes into account the 0 variable and assigns three loans instead of two. The use of the variable 1 as a replacement should reduce the number of loans allowed. Current code below</w:t>
+      </w:r>
+    </w:p>
+    <w:p>
+      <w:pPr>
+        <w:rPr>
+          <w:lang w:val="en-US"/>
+        </w:rPr>
+      </w:pPr>
+      <w:r>
+        <w:rPr>
+          <w:lang w:val="en-US"/>
+        </w:rPr>
+        <w:drawing>
+          <wp:inline distT="0" distB="0" distL="0" distR="0" wp14:anchorId="40DA16DB" wp14:editId="6C4268C4">
+            <wp:extent cx="5731510" cy="2660650"/>
+            <wp:effectExtent l="0" t="0" r="2540" b="6350"/>
+            <wp:docPr id="35" name="Picture 35" descr="Text&#10;&#10;Description automatically generated"/>
+            <wp:cNvGraphicFramePr>
+              <a:graphicFrameLocks xmlns:a="http://schemas.openxmlformats.org/drawingml/2006/main" noChangeAspect="1"/>
+            </wp:cNvGraphicFramePr>
+            <a:graphic xmlns:a="http://schemas.openxmlformats.org/drawingml/2006/main">
+              <a:graphicData uri="http://schemas.openxmlformats.org/drawingml/2006/picture">
+                <pic:pic xmlns:pic="http://schemas.openxmlformats.org/drawingml/2006/picture">
+                  <pic:nvPicPr>
+                    <pic:cNvPr id="35" name="Picture 35" descr="Text&#10;&#10;Description automatically generated"/>
+                    <pic:cNvPicPr/>
+                  </pic:nvPicPr>
+                  <pic:blipFill>
+                    <a:blip r:embed="rId38"/>
+                    <a:stretch>
+                      <a:fillRect/>
+                    </a:stretch>
+                  </pic:blipFill>
+                  <pic:spPr>
+                    <a:xfrm>
+                      <a:off x="0" y="0"/>
+                      <a:ext cx="5731510" cy="2660650"/>
+                    </a:xfrm>
+                    <a:prstGeom prst="rect">
+                      <a:avLst/>
+                    </a:prstGeom>
+                  </pic:spPr>
+                </pic:pic>
+              </a:graphicData>
+            </a:graphic>
+          </wp:inline>
+        </w:drawing>
+      </w:r>
+    </w:p>
+    <w:p>
+      <w:pPr>
+        <w:rPr>
+          <w:lang w:val="en-US"/>
+        </w:rPr>
+      </w:pPr>
+      <w:r>
+        <w:rPr>
+          <w:lang w:val="en-US"/>
+        </w:rPr>
+        <w:t>T1:</w:t>
+      </w:r>
+      <w:r>
+        <w:rPr>
+          <w:lang w:val="en-US"/>
+        </w:rPr>
+        <w:t xml:space="preserve"> This test will determine if the changes made to the code will result in any resolutions to the bug and eliminate it from the program. Below is the changes made to the code and the tests</w:t>
+      </w:r>
+    </w:p>
+    <w:p>
+      <w:pPr>
+        <w:rPr>
+          <w:lang w:val="en-US"/>
+        </w:rPr>
+      </w:pPr>
+      <w:r>
+        <w:rPr>
+          <w:lang w:val="en-US"/>
+        </w:rPr>
+        <w:lastRenderedPageBreak/>
+        <w:drawing>
+          <wp:inline distT="0" distB="0" distL="0" distR="0" wp14:anchorId="744DF605" wp14:editId="30E3308A">
+            <wp:extent cx="5731510" cy="2581275"/>
+            <wp:effectExtent l="0" t="0" r="2540" b="9525"/>
+            <wp:docPr id="37" name="Picture 37"/>
+            <wp:cNvGraphicFramePr>
+              <a:graphicFrameLocks xmlns:a="http://schemas.openxmlformats.org/drawingml/2006/main" noChangeAspect="1"/>
+            </wp:cNvGraphicFramePr>
+            <a:graphic xmlns:a="http://schemas.openxmlformats.org/drawingml/2006/main">
+              <a:graphicData uri="http://schemas.openxmlformats.org/drawingml/2006/picture">
+                <pic:pic xmlns:pic="http://schemas.openxmlformats.org/drawingml/2006/picture">
+                  <pic:nvPicPr>
+                    <pic:cNvPr id="1" name=""/>
+                    <pic:cNvPicPr/>
+                  </pic:nvPicPr>
+                  <pic:blipFill>
+                    <a:blip r:embed="rId39"/>
+                    <a:stretch>
+                      <a:fillRect/>
+                    </a:stretch>
+                  </pic:blipFill>
+                  <pic:spPr>
+                    <a:xfrm>
+                      <a:off x="0" y="0"/>
+                      <a:ext cx="5731510" cy="2581275"/>
+                    </a:xfrm>
+                    <a:prstGeom prst="rect">
+                      <a:avLst/>
+                    </a:prstGeom>
+                  </pic:spPr>
+                </pic:pic>
+              </a:graphicData>
+            </a:graphic>
+          </wp:inline>
+        </w:drawing>
+      </w:r>
+    </w:p>
+    <w:p>
+      <w:pPr>
+        <w:rPr>
+          <w:b/>
+          <w:bCs/>
+          <w:lang w:val="en-US"/>
+        </w:rPr>
+      </w:pPr>
+      <w:r>
+        <w:rPr>
+          <w:b/>
+          <w:bCs/>
+          <w:lang w:val="en-US"/>
+        </w:rPr>
+        <w:t>First session of borrowing</w:t>
+      </w:r>
+    </w:p>
+    <w:p>
+      <w:pPr>
+        <w:rPr>
+          <w:lang w:val="en-US"/>
+        </w:rPr>
+      </w:pPr>
+      <w:r>
+        <w:rPr>
+          <w:b/>
+          <w:bCs/>
+          <w:lang w:val="en-US"/>
+        </w:rPr>
+        <w:drawing>
+          <wp:inline distT="0" distB="0" distL="0" distR="0" wp14:anchorId="2C199CF7" wp14:editId="2013C869">
+            <wp:extent cx="2853594" cy="3297115"/>
+            <wp:effectExtent l="0" t="0" r="4445" b="0"/>
+            <wp:docPr id="36" name="Picture 36"/>
+            <wp:cNvGraphicFramePr>
+              <a:graphicFrameLocks xmlns:a="http://schemas.openxmlformats.org/drawingml/2006/main" noChangeAspect="1"/>
+            </wp:cNvGraphicFramePr>
+            <a:graphic xmlns:a="http://schemas.openxmlformats.org/drawingml/2006/main">
+              <a:graphicData uri="http://schemas.openxmlformats.org/drawingml/2006/picture">
+                <pic:pic xmlns:pic="http://schemas.openxmlformats.org/drawingml/2006/picture">
+                  <pic:nvPicPr>
+                    <pic:cNvPr id="1" name=""/>
+                    <pic:cNvPicPr/>
+                  </pic:nvPicPr>
+                  <pic:blipFill>
+                    <a:blip r:embed="rId40"/>
+                    <a:stretch>
+                      <a:fillRect/>
+                    </a:stretch>
+                  </pic:blipFill>
+                  <pic:spPr>
+                    <a:xfrm>
+                      <a:off x="0" y="0"/>
+                      <a:ext cx="2858682" cy="3302994"/>
+                    </a:xfrm>
+                    <a:prstGeom prst="rect">
+                      <a:avLst/>
+                    </a:prstGeom>
+                  </pic:spPr>
+                </pic:pic>
+              </a:graphicData>
+            </a:graphic>
+          </wp:inline>
+        </w:drawing>
+      </w:r>
+    </w:p>
+    <w:p>
+      <w:pPr>
+        <w:rPr>
+          <w:lang w:val="en-US"/>
+        </w:rPr>
+      </w:pPr>
+      <w:r>
+        <w:rPr>
+          <w:lang w:val="en-US"/>
+        </w:rPr>
+        <w:drawing>
+          <wp:inline distT="0" distB="0" distL="0" distR="0" wp14:anchorId="7B73746F" wp14:editId="1746C40F">
+            <wp:extent cx="1914792" cy="2057687"/>
+            <wp:effectExtent l="0" t="0" r="9525" b="0"/>
+            <wp:docPr id="38" name="Picture 38"/>
+            <wp:cNvGraphicFramePr>
+              <a:graphicFrameLocks xmlns:a="http://schemas.openxmlformats.org/drawingml/2006/main" noChangeAspect="1"/>
+            </wp:cNvGraphicFramePr>
+            <a:graphic xmlns:a="http://schemas.openxmlformats.org/drawingml/2006/main">
+              <a:graphicData uri="http://schemas.openxmlformats.org/drawingml/2006/picture">
+                <pic:pic xmlns:pic="http://schemas.openxmlformats.org/drawingml/2006/picture">
+                  <pic:nvPicPr>
+                    <pic:cNvPr id="1" name=""/>
+                    <pic:cNvPicPr/>
+                  </pic:nvPicPr>
+                  <pic:blipFill>
+                    <a:blip r:embed="rId41"/>
+                    <a:stretch>
+                      <a:fillRect/>
+                    </a:stretch>
+                  </pic:blipFill>
+                  <pic:spPr>
+                    <a:xfrm>
+                      <a:off x="0" y="0"/>
+                      <a:ext cx="1914792" cy="2057687"/>
+                    </a:xfrm>
+                    <a:prstGeom prst="rect">
+                      <a:avLst/>
+                    </a:prstGeom>
+                  </pic:spPr>
+                </pic:pic>
+              </a:graphicData>
+            </a:graphic>
+          </wp:inline>
+        </w:drawing>
+      </w:r>
+    </w:p>
+    <w:p>
+      <w:pPr>
+        <w:rPr>
+          <w:lang w:val="en-US"/>
+        </w:rPr>
+      </w:pPr>
+    </w:p>
+    <w:p>
+      <w:pPr>
+        <w:rPr>
+          <w:b/>
+          <w:bCs/>
+          <w:lang w:val="en-US"/>
+        </w:rPr>
+      </w:pPr>
+      <w:r>
+        <w:rPr>
+          <w:b/>
+          <w:bCs/>
+          <w:lang w:val="en-US"/>
+        </w:rPr>
+        <w:lastRenderedPageBreak/>
+        <w:t>Second session of borrowing</w:t>
+      </w:r>
+    </w:p>
+    <w:p>
+      <w:pPr>
+        <w:rPr>
+          <w:lang w:val="en-US"/>
+        </w:rPr>
+      </w:pPr>
+      <w:r>
+        <w:rPr>
+          <w:lang w:val="en-US"/>
+        </w:rPr>
+        <w:drawing>
+          <wp:inline distT="0" distB="0" distL="0" distR="0" wp14:anchorId="5F1E193D" wp14:editId="20BB1600">
+            <wp:extent cx="3343742" cy="1047896"/>
+            <wp:effectExtent l="0" t="0" r="9525" b="0"/>
+            <wp:docPr id="39" name="Picture 39" descr="Text&#10;&#10;Description automatically generated"/>
+            <wp:cNvGraphicFramePr>
+              <a:graphicFrameLocks xmlns:a="http://schemas.openxmlformats.org/drawingml/2006/main" noChangeAspect="1"/>
+            </wp:cNvGraphicFramePr>
+            <a:graphic xmlns:a="http://schemas.openxmlformats.org/drawingml/2006/main">
+              <a:graphicData uri="http://schemas.openxmlformats.org/drawingml/2006/picture">
+                <pic:pic xmlns:pic="http://schemas.openxmlformats.org/drawingml/2006/picture">
+                  <pic:nvPicPr>
+                    <pic:cNvPr id="39" name="Picture 39" descr="Text&#10;&#10;Description automatically generated"/>
+                    <pic:cNvPicPr/>
+                  </pic:nvPicPr>
+                  <pic:blipFill>
+                    <a:blip r:embed="rId42"/>
+                    <a:stretch>
+                      <a:fillRect/>
+                    </a:stretch>
+                  </pic:blipFill>
+                  <pic:spPr>
+                    <a:xfrm>
+                      <a:off x="0" y="0"/>
+                      <a:ext cx="3343742" cy="1047896"/>
+                    </a:xfrm>
+                    <a:prstGeom prst="rect">
+                      <a:avLst/>
+                    </a:prstGeom>
+                  </pic:spPr>
+                </pic:pic>
+              </a:graphicData>
+            </a:graphic>
+          </wp:inline>
+        </w:drawing>
+      </w:r>
+    </w:p>
+    <w:p>
+      <w:pPr>
+        <w:rPr>
+          <w:lang w:val="en-US"/>
+        </w:rPr>
+      </w:pPr>
+      <w:r>
+        <w:rPr>
+          <w:lang w:val="en-US"/>
+        </w:rPr>
+        <w:t>R1:</w:t>
+      </w:r>
+      <w:r>
+        <w:rPr>
+          <w:lang w:val="en-US"/>
+        </w:rPr>
+        <w:t xml:space="preserve"> H1 true: </w:t>
+      </w:r>
+      <w:r>
+        <w:rPr>
+          <w:lang w:val="en-US"/>
+        </w:rPr>
+        <w:t>The patron can no longer borrow more than two items in both the same and multiple sessions. The bug has been successfully resolved</w:t>
       </w:r>
     </w:p>
     <w:p>
@@ -3413,7 +3602,7 @@
   <w:style w:type="paragraph" w:default="1" w:styleId="Normal">
     <w:name w:val="Normal"/>
     <w:qFormat/>
-    <w:rsid w:val="00AB1513"/>
+    <w:rsid w:val="00430DFF"/>
   </w:style>
   <w:style w:type="character" w:default="1" w:styleId="DefaultParagraphFont">
     <w:name w:val="Default Paragraph Font"/>

</xml_diff>